<commit_message>
added advertisement Crud and views
</commit_message>
<xml_diff>
--- a/Docs/Software Project Report.docx
+++ b/Docs/Software Project Report.docx
@@ -6832,111 +6832,108 @@
         <w:t>Overall aim</w:t>
       </w:r>
     </w:p>
+    <w:p>
+      <w:r>
+        <w:t>The aim of this project is to develop a working web application. Also, to develop my design, research</w:t>
+      </w:r>
+      <w:r>
+        <w:t>, project management</w:t>
+      </w:r>
+      <w:r>
+        <w:t>, reporting and software development skills</w:t>
+      </w:r>
+      <w:r>
+        <w:t>.</w:t>
+      </w:r>
+    </w:p>
+    <w:p>
+      <w:r>
+        <w:t xml:space="preserve">I will be using various </w:t>
+      </w:r>
+      <w:r>
+        <w:t xml:space="preserve">languages </w:t>
+      </w:r>
+      <w:r>
+        <w:t>to develop my application such as,</w:t>
+      </w:r>
+      <w:r>
+        <w:t xml:space="preserve"> </w:t>
+      </w:r>
+      <w:r>
+        <w:t xml:space="preserve">PHP, MySQL, </w:t>
+      </w:r>
+      <w:r>
+        <w:t xml:space="preserve">Bootstrap, CSS, </w:t>
+      </w:r>
+      <w:r>
+        <w:t xml:space="preserve">Sass, html, </w:t>
+      </w:r>
+      <w:proofErr w:type="spellStart"/>
+      <w:r>
+        <w:t>js</w:t>
+      </w:r>
+      <w:proofErr w:type="spellEnd"/>
+      <w:r>
+        <w:t xml:space="preserve">. </w:t>
+      </w:r>
+      <w:r>
+        <w:t>I will be using various tools to develop my application such as,</w:t>
+      </w:r>
+      <w:r>
+        <w:t xml:space="preserve"> </w:t>
+      </w:r>
+      <w:r>
+        <w:t>Visual studio code</w:t>
+      </w:r>
+      <w:r>
+        <w:t xml:space="preserve">, </w:t>
+      </w:r>
+      <w:r>
+        <w:t>phpMyAdmin</w:t>
+      </w:r>
+      <w:r>
+        <w:t>, Miro</w:t>
+      </w:r>
+      <w:r>
+        <w:t xml:space="preserve">, Figma, GitHub, </w:t>
+      </w:r>
+    </w:p>
     <w:p/>
+    <w:p>
+      <w:r>
+        <w:t>Project management</w:t>
+      </w:r>
+    </w:p>
+    <w:p>
+      <w:r>
+        <w:t>GitHub</w:t>
+      </w:r>
+      <w:r>
+        <w:t xml:space="preserve"> Projects</w:t>
+      </w:r>
+      <w:r>
+        <w:br/>
+        <w:t>Gantt chart</w:t>
+      </w:r>
+    </w:p>
     <w:p/>
     <w:p>
-      <w:r>
-        <w:t>Application area</w:t>
-      </w:r>
+      <w:pPr>
+        <w:spacing w:after="160" w:line="259" w:lineRule="auto"/>
+      </w:pPr>
+    </w:p>
+    <w:p>
+      <w:pPr>
+        <w:pStyle w:val="Heading1"/>
+      </w:pPr>
+      <w:bookmarkStart w:id="1" w:name="_Toc96009472"/>
+      <w:r>
+        <w:t>Business Concept</w:t>
+      </w:r>
+      <w:bookmarkEnd w:id="1"/>
     </w:p>
     <w:p/>
     <w:p>
-      <w:r>
-        <w:t>Technologies</w:t>
-      </w:r>
-    </w:p>
-    <w:p>
-      <w:r>
-        <w:t xml:space="preserve">PHP, MySQL, </w:t>
-      </w:r>
-      <w:r>
-        <w:t>Bootstrap, CSS, Vanilla</w:t>
-      </w:r>
-    </w:p>
-    <w:p/>
-    <w:p>
-      <w:r>
-        <w:t>Tools</w:t>
-      </w:r>
-    </w:p>
-    <w:p>
-      <w:r>
-        <w:t xml:space="preserve">IDE, </w:t>
-      </w:r>
-      <w:r>
-        <w:t>phpMyAdmin</w:t>
-      </w:r>
-      <w:r>
-        <w:t>, Miro</w:t>
-      </w:r>
-    </w:p>
-    <w:p/>
-    <w:p>
-      <w:r>
-        <w:t>Project management</w:t>
-      </w:r>
-    </w:p>
-    <w:p>
-      <w:r>
-        <w:t>GitHub</w:t>
-      </w:r>
-    </w:p>
-    <w:p/>
-    <w:p>
-      <w:r>
-        <w:t>Business Concept</w:t>
-      </w:r>
-    </w:p>
-    <w:p>
-      <w:r>
-        <w:t>Requirements</w:t>
-      </w:r>
-    </w:p>
-    <w:p>
-      <w:r>
-        <w:t>Design</w:t>
-      </w:r>
-    </w:p>
-    <w:p>
-      <w:r>
-        <w:t>Implementation</w:t>
-      </w:r>
-    </w:p>
-    <w:p>
-      <w:r>
-        <w:t>Testing</w:t>
-      </w:r>
-      <w:r>
-        <w:t xml:space="preserve"> </w:t>
-      </w:r>
-    </w:p>
-    <w:p>
-      <w:r>
-        <w:t>Reflection</w:t>
-      </w:r>
-    </w:p>
-    <w:p/>
-    <w:p>
-      <w:pPr>
-        <w:spacing w:after="160" w:line="259" w:lineRule="auto"/>
-      </w:pPr>
-      <w:r>
-        <w:br w:type="page"/>
-      </w:r>
-    </w:p>
-    <w:p>
-      <w:pPr>
-        <w:pStyle w:val="Heading1"/>
-      </w:pPr>
-      <w:bookmarkStart w:id="1" w:name="_Toc96009472"/>
-      <w:r>
-        <w:lastRenderedPageBreak/>
-        <w:t>Business Concept</w:t>
-      </w:r>
-      <w:bookmarkEnd w:id="1"/>
-    </w:p>
-    <w:p/>
-    <w:p>
       <w:pPr>
         <w:pStyle w:val="Heading2"/>
       </w:pPr>
@@ -6948,7 +6945,13 @@
     </w:p>
     <w:p>
       <w:r>
-        <w:t>The business will be an online open forum. It will be providing an existing service in competition with competitors. It will be an open forum with categories for each county of Ireland</w:t>
+        <w:t xml:space="preserve">The business will be an online open forum. It will be providing an existing service in competition with </w:t>
+      </w:r>
+      <w:r>
+        <w:t>other companies</w:t>
+      </w:r>
+      <w:r>
+        <w:t>. It will be an open forum with categories for each county of Ireland</w:t>
       </w:r>
       <w:r>
         <w:t>.</w:t>
@@ -6969,6 +6972,9 @@
       </w:r>
       <w:r>
         <w:t>their communities. They will be able to share content to their community and view what others are posting. This will help people keep up with what is happening around them</w:t>
+      </w:r>
+      <w:r>
+        <w:t>.</w:t>
       </w:r>
     </w:p>
     <w:p>
@@ -6999,7 +7005,13 @@
     </w:p>
     <w:p>
       <w:r>
-        <w:t>The business will sell advertisements to business and display them on the website</w:t>
+        <w:t>The business will sell advertisements to business</w:t>
+      </w:r>
+      <w:r>
+        <w:t>’s</w:t>
+      </w:r>
+      <w:r>
+        <w:t xml:space="preserve"> and display them on the website</w:t>
       </w:r>
       <w:r>
         <w:t>.</w:t>
@@ -7022,68 +7034,71 @@
     </w:p>
     <w:p>
       <w:pPr>
+        <w:pStyle w:val="Heading2"/>
+      </w:pPr>
+      <w:r>
+        <w:lastRenderedPageBreak/>
+        <w:t>Weakness / Threats</w:t>
+      </w:r>
+    </w:p>
+    <w:p>
+      <w:r>
+        <w:t xml:space="preserve"> </w:t>
+      </w:r>
+      <w:r>
+        <w:t xml:space="preserve">There is strong competition such as Facebook </w:t>
+      </w:r>
+      <w:r>
+        <w:t xml:space="preserve">Open Forum </w:t>
+      </w:r>
+      <w:r>
+        <w:t>and Reddit</w:t>
+      </w:r>
+      <w:r>
+        <w:t>.</w:t>
+      </w:r>
+    </w:p>
+    <w:p>
+      <w:r>
+        <w:t>Convincing business owners to advertise on our platform rather than competitors</w:t>
+      </w:r>
+      <w:r>
+        <w:t>.</w:t>
+      </w:r>
+    </w:p>
+    <w:p>
+      <w:r>
+        <w:t>Keeping advertisements cheap for businesses could lead to lower profits</w:t>
+      </w:r>
+      <w:r>
+        <w:t>.</w:t>
+      </w:r>
+    </w:p>
+    <w:p/>
+    <w:p>
+      <w:pPr>
+        <w:pStyle w:val="Heading2"/>
+      </w:pPr>
+      <w:bookmarkStart w:id="4" w:name="_Toc96009475"/>
+      <w:r>
+        <w:t>Market Research</w:t>
+      </w:r>
+      <w:bookmarkEnd w:id="4"/>
+    </w:p>
+    <w:p>
+      <w:pPr>
         <w:spacing w:before="23" w:line="240" w:lineRule="auto"/>
         <w:ind w:right="601"/>
         <w:rPr>
           <w:rFonts w:eastAsia="Times New Roman" w:cstheme="minorHAnsi"/>
         </w:rPr>
       </w:pPr>
-    </w:p>
-    <w:p>
-      <w:pPr>
-        <w:rPr>
-          <w:b/>
-          <w:bCs/>
-        </w:rPr>
-      </w:pPr>
-    </w:p>
-    <w:p>
-      <w:pPr>
-        <w:pStyle w:val="Heading2"/>
-      </w:pPr>
-      <w:r>
-        <w:t>Weakness / Threats</w:t>
-      </w:r>
-    </w:p>
-    <w:p>
-      <w:r>
-        <w:t xml:space="preserve"> </w:t>
-      </w:r>
-      <w:r>
-        <w:t>There is strong competition such as Facebook and Reddit</w:t>
-      </w:r>
-      <w:r>
-        <w:t>.</w:t>
-      </w:r>
-    </w:p>
-    <w:p>
-      <w:r>
-        <w:t>Convincing business owners to advertise on our platform rather than competitors</w:t>
-      </w:r>
-      <w:r>
-        <w:t>.</w:t>
-      </w:r>
-    </w:p>
-    <w:p>
-      <w:r>
-        <w:t>Keeping advertisements cheap for businesses could lead to lower profits</w:t>
-      </w:r>
-      <w:r>
-        <w:t>.</w:t>
-      </w:r>
-    </w:p>
-    <w:p/>
-    <w:p/>
-    <w:p/>
-    <w:p>
-      <w:pPr>
-        <w:pStyle w:val="Heading2"/>
-      </w:pPr>
-      <w:bookmarkStart w:id="4" w:name="_Toc96009475"/>
-      <w:r>
-        <w:t>Market Research</w:t>
-      </w:r>
-      <w:bookmarkEnd w:id="4"/>
+      <w:r>
+        <w:rPr>
+          <w:rFonts w:eastAsia="Times New Roman" w:cstheme="minorHAnsi"/>
+        </w:rPr>
+        <w:t>Local businesses will buy the advertisement space on the website. The website will allow people to post content to the website. Between posts will be advertisements of local businesses. As they website focuses on counties it will be able to provide more personalized advertisements. The market is big enough as the website will focus on just Ireland it can provide a more unique product.</w:t>
+      </w:r>
     </w:p>
     <w:p>
       <w:pPr>
@@ -7093,12 +7108,6 @@
           <w:rFonts w:eastAsia="Times New Roman" w:cstheme="minorHAnsi"/>
         </w:rPr>
       </w:pPr>
-      <w:r>
-        <w:rPr>
-          <w:rFonts w:eastAsia="Times New Roman" w:cstheme="minorHAnsi"/>
-        </w:rPr>
-        <w:t>Local businesses will buy the advertisement space on the website. The website will allow people to post content to the website. Between posts will be advertisements of local businesses. As they website focuses on counties it will be able to provide more personalized advertisements. The market is big enough as the website will focus on just Ireland it can provide a more unique product.</w:t>
-      </w:r>
     </w:p>
     <w:p>
       <w:pPr>
@@ -7108,6 +7117,24 @@
           <w:rFonts w:eastAsia="Times New Roman" w:cstheme="minorHAnsi"/>
         </w:rPr>
       </w:pPr>
+      <w:r>
+        <w:rPr>
+          <w:rFonts w:eastAsia="Times New Roman" w:cstheme="minorHAnsi"/>
+        </w:rPr>
+        <w:t xml:space="preserve">The product will first start with providing an open forum for counties and cities in Ireland. We will be focused on building out communities on the platform. It is a major area in the </w:t>
+      </w:r>
+      <w:r>
+        <w:rPr>
+          <w:rFonts w:eastAsia="Times New Roman" w:cstheme="minorHAnsi"/>
+        </w:rPr>
+        <w:t>market,</w:t>
+      </w:r>
+      <w:r>
+        <w:rPr>
+          <w:rFonts w:eastAsia="Times New Roman" w:cstheme="minorHAnsi"/>
+        </w:rPr>
+        <w:t xml:space="preserve"> but we will be focusing on a niche that is communities in Ireland.</w:t>
+      </w:r>
     </w:p>
     <w:p>
       <w:pPr>
@@ -7117,27 +7144,6 @@
           <w:rFonts w:eastAsia="Times New Roman" w:cstheme="minorHAnsi"/>
         </w:rPr>
       </w:pPr>
-      <w:r>
-        <w:rPr>
-          <w:rFonts w:eastAsia="Times New Roman" w:cstheme="minorHAnsi"/>
-        </w:rPr>
-        <w:lastRenderedPageBreak/>
-        <w:t xml:space="preserve">The product will first start with providing an open forum for counties and cities in Ireland. We will be focused on building out communities on the platform. It is a major area in the </w:t>
-      </w:r>
-      <w:proofErr w:type="gramStart"/>
-      <w:r>
-        <w:rPr>
-          <w:rFonts w:eastAsia="Times New Roman" w:cstheme="minorHAnsi"/>
-        </w:rPr>
-        <w:t>market</w:t>
-      </w:r>
-      <w:proofErr w:type="gramEnd"/>
-      <w:r>
-        <w:rPr>
-          <w:rFonts w:eastAsia="Times New Roman" w:cstheme="minorHAnsi"/>
-        </w:rPr>
-        <w:t xml:space="preserve"> but we will be focusing on a niche that is communities in Ireland.</w:t>
-      </w:r>
     </w:p>
     <w:p>
       <w:pPr>
@@ -7151,15 +7157,7 @@
     </w:p>
     <w:p>
       <w:r>
-        <w:t>The main competitors are other open forums and social media. Facebook groups and reddit sub-</w:t>
-      </w:r>
-      <w:proofErr w:type="spellStart"/>
-      <w:r>
-        <w:t>reddits</w:t>
-      </w:r>
-      <w:proofErr w:type="spellEnd"/>
-      <w:r>
-        <w:t xml:space="preserve"> are the main competitors. My website will be able to provide more relative content as it will be more local to the user.</w:t>
+        <w:t>The main competitors are other open forums and social media. Facebook groups and reddit sub-reddits are the main competitors. My website will be able to provide more relative content as it will be more local to the user.</w:t>
       </w:r>
     </w:p>
     <w:p>
@@ -7242,6 +7240,7 @@
     <w:p/>
     <w:p>
       <w:r>
+        <w:lastRenderedPageBreak/>
         <w:t xml:space="preserve">The project will be an online open forum web application. The web application will be used to post content, such as opinions, </w:t>
       </w:r>
       <w:r>
@@ -7270,6 +7269,118 @@
       </w:r>
     </w:p>
     <w:p/>
+    <w:p/>
+    <w:p>
+      <w:pPr>
+        <w:pStyle w:val="Heading2"/>
+        <w:spacing w:after="160" w:line="240" w:lineRule="auto"/>
+        <w:ind w:left="720"/>
+      </w:pPr>
+      <w:bookmarkStart w:id="9" w:name="_Toc36624852"/>
+      <w:bookmarkStart w:id="10" w:name="_Toc96009483"/>
+      <w:r>
+        <w:t>Requirements gathering</w:t>
+      </w:r>
+      <w:bookmarkEnd w:id="9"/>
+      <w:bookmarkEnd w:id="10"/>
+    </w:p>
+    <w:p>
+      <w:pPr>
+        <w:pStyle w:val="Heading3"/>
+        <w:spacing w:after="160" w:line="259" w:lineRule="auto"/>
+        <w:ind w:left="720"/>
+      </w:pPr>
+      <w:bookmarkStart w:id="11" w:name="_Toc36624854"/>
+      <w:bookmarkStart w:id="12" w:name="_Toc96009485"/>
+      <w:r>
+        <w:t>Interviews</w:t>
+      </w:r>
+      <w:bookmarkEnd w:id="11"/>
+      <w:bookmarkEnd w:id="12"/>
+    </w:p>
+    <w:p>
+      <w:pPr>
+        <w:rPr>
+          <w:b/>
+          <w:bCs/>
+        </w:rPr>
+      </w:pPr>
+      <w:r>
+        <w:rPr>
+          <w:b/>
+          <w:bCs/>
+        </w:rPr>
+        <w:t>Interview 1</w:t>
+      </w:r>
+      <w:r>
+        <w:rPr>
+          <w:b/>
+          <w:bCs/>
+        </w:rPr>
+        <w:t>:</w:t>
+      </w:r>
+    </w:p>
+    <w:p>
+      <w:r>
+        <w:rPr>
+          <w:b/>
+          <w:bCs/>
+        </w:rPr>
+        <w:t xml:space="preserve">Q) </w:t>
+      </w:r>
+      <w:r>
+        <w:t>Where do you go to ask questions in your community</w:t>
+      </w:r>
+    </w:p>
+    <w:p>
+      <w:r>
+        <w:t>A) Facebook open forum and Reddit</w:t>
+      </w:r>
+    </w:p>
+    <w:p/>
+    <w:p>
+      <w:r>
+        <w:t xml:space="preserve">Q) </w:t>
+      </w:r>
+      <w:r>
+        <w:t>How often do you use these application</w:t>
+      </w:r>
+      <w:r>
+        <w:br/>
+        <w:t xml:space="preserve">A) Daily </w:t>
+      </w:r>
+    </w:p>
+    <w:p>
+      <w:r>
+        <w:t>Q) Do you find the answer to what you are looking for when using these applications?</w:t>
+      </w:r>
+    </w:p>
+    <w:p>
+      <w:pPr>
+        <w:rPr>
+          <w:b/>
+          <w:bCs/>
+        </w:rPr>
+      </w:pPr>
+      <w:r>
+        <w:t xml:space="preserve">A) </w:t>
+      </w:r>
+      <w:r>
+        <w:t>Yes,</w:t>
+      </w:r>
+      <w:r>
+        <w:t xml:space="preserve"> but </w:t>
+      </w:r>
+      <w:r>
+        <w:t xml:space="preserve">it </w:t>
+      </w:r>
+      <w:r>
+        <w:t>can take a lot of time</w:t>
+      </w:r>
+      <w:r>
+        <w:t xml:space="preserve"> to find what I need</w:t>
+      </w:r>
+    </w:p>
     <w:p/>
     <w:p>
       <w:pPr>
@@ -7277,90 +7388,81 @@
         <w:spacing w:line="259" w:lineRule="auto"/>
         <w:ind w:left="576"/>
       </w:pPr>
-      <w:bookmarkStart w:id="9" w:name="_Toc36624852"/>
-      <w:bookmarkStart w:id="10" w:name="_Toc96009483"/>
-      <w:r>
-        <w:lastRenderedPageBreak/>
-        <w:t>Requirements gathering</w:t>
-      </w:r>
-      <w:bookmarkEnd w:id="9"/>
-      <w:bookmarkEnd w:id="10"/>
-    </w:p>
+      <w:bookmarkStart w:id="13" w:name="_Toc36624856"/>
+      <w:bookmarkStart w:id="14" w:name="_Toc96009486"/>
+      <w:r>
+        <w:t>Requirements modelling</w:t>
+      </w:r>
+      <w:bookmarkEnd w:id="13"/>
+      <w:bookmarkEnd w:id="14"/>
+    </w:p>
+    <w:p/>
     <w:p>
       <w:pPr>
         <w:pStyle w:val="Heading3"/>
         <w:spacing w:after="160" w:line="259" w:lineRule="auto"/>
         <w:ind w:left="720"/>
       </w:pPr>
-      <w:bookmarkStart w:id="11" w:name="_Toc36624853"/>
-      <w:bookmarkStart w:id="12" w:name="_Toc96009484"/>
-      <w:r>
-        <w:t>Similar applications</w:t>
-      </w:r>
-      <w:bookmarkEnd w:id="11"/>
-      <w:bookmarkEnd w:id="12"/>
-    </w:p>
-    <w:p>
-      <w:r>
-        <w:t xml:space="preserve">Look at and document </w:t>
-      </w:r>
-      <w:r>
-        <w:t xml:space="preserve">2 </w:t>
-      </w:r>
-      <w:r>
-        <w:t>similar applications.  Be sure to include the following for each:</w:t>
-      </w:r>
-    </w:p>
-    <w:p>
-      <w:pPr>
-        <w:pStyle w:val="ListParagraph"/>
-        <w:numPr>
-          <w:ilvl w:val="0"/>
-          <w:numId w:val="25"/>
-        </w:numPr>
-        <w:spacing w:line="240" w:lineRule="auto"/>
-      </w:pPr>
-      <w:r>
-        <w:t>Screen shots</w:t>
-      </w:r>
-    </w:p>
-    <w:p>
-      <w:pPr>
-        <w:pStyle w:val="ListParagraph"/>
-        <w:numPr>
-          <w:ilvl w:val="0"/>
-          <w:numId w:val="25"/>
-        </w:numPr>
-        <w:spacing w:line="240" w:lineRule="auto"/>
-      </w:pPr>
-      <w:r>
-        <w:t>Descriptions</w:t>
-      </w:r>
-    </w:p>
-    <w:p>
-      <w:pPr>
-        <w:pStyle w:val="ListParagraph"/>
-        <w:numPr>
-          <w:ilvl w:val="0"/>
-          <w:numId w:val="25"/>
-        </w:numPr>
-        <w:spacing w:line="240" w:lineRule="auto"/>
-      </w:pPr>
-      <w:r>
-        <w:t>Advantages</w:t>
-      </w:r>
-    </w:p>
-    <w:p>
-      <w:pPr>
-        <w:pStyle w:val="ListParagraph"/>
-        <w:numPr>
-          <w:ilvl w:val="0"/>
-          <w:numId w:val="25"/>
-        </w:numPr>
-        <w:spacing w:line="240" w:lineRule="auto"/>
-      </w:pPr>
-      <w:r>
-        <w:t>Disadvantages</w:t>
+      <w:bookmarkStart w:id="15" w:name="_Toc36624858"/>
+      <w:bookmarkStart w:id="16" w:name="_Toc96009487"/>
+      <w:r>
+        <w:t>Functional requirements</w:t>
+      </w:r>
+      <w:bookmarkEnd w:id="15"/>
+      <w:bookmarkEnd w:id="16"/>
+    </w:p>
+    <w:p>
+      <w:pPr>
+        <w:rPr>
+          <w:lang w:val="en-IE"/>
+        </w:rPr>
+      </w:pPr>
+      <w:r>
+        <w:rPr>
+          <w:lang w:val="en-IE"/>
+        </w:rPr>
+        <w:t xml:space="preserve">The application will need full crud functionality. Users will need to be able to post content. Admins and moderators will have to be able to delete and edit posts. </w:t>
+      </w:r>
+      <w:r>
+        <w:rPr>
+          <w:lang w:val="en-IE"/>
+        </w:rPr>
+        <w:br/>
+        <w:t>A basic Ui will be required for users to interact with the website. Role permissions will be necessary to determine the permissions of each user.</w:t>
+      </w:r>
+    </w:p>
+    <w:p>
+      <w:pPr>
+        <w:rPr>
+          <w:lang w:val="en-IE"/>
+        </w:rPr>
+      </w:pPr>
+      <w:r>
+        <w:rPr>
+          <w:lang w:val="en-IE"/>
+        </w:rPr>
+        <w:t>Register, Login and log out, and delete functionality will be required for the admins</w:t>
+      </w:r>
+    </w:p>
+    <w:p>
+      <w:pPr>
+        <w:rPr>
+          <w:lang w:val="en-IE"/>
+        </w:rPr>
+      </w:pPr>
+      <w:r>
+        <w:rPr>
+          <w:lang w:val="en-IE"/>
+        </w:rPr>
+        <w:lastRenderedPageBreak/>
+        <w:t xml:space="preserve">Business. </w:t>
+      </w:r>
+      <w:r>
+        <w:rPr>
+          <w:lang w:val="en-IE"/>
+        </w:rPr>
+        <w:br/>
+        <w:t>Admins will need a section to upload advertisements to the website.</w:t>
       </w:r>
     </w:p>
     <w:p/>
@@ -7370,142 +7472,10 @@
         <w:spacing w:after="160" w:line="259" w:lineRule="auto"/>
         <w:ind w:left="720"/>
       </w:pPr>
-      <w:bookmarkStart w:id="13" w:name="_Toc36624854"/>
-      <w:bookmarkStart w:id="14" w:name="_Toc96009485"/>
-      <w:r>
-        <w:t>Interviews</w:t>
-      </w:r>
-      <w:bookmarkEnd w:id="13"/>
-      <w:bookmarkEnd w:id="14"/>
-    </w:p>
-    <w:p>
-      <w:pPr>
-        <w:rPr>
-          <w:b/>
-          <w:bCs/>
-        </w:rPr>
-      </w:pPr>
-      <w:r>
-        <w:rPr>
-          <w:b/>
-          <w:bCs/>
-        </w:rPr>
-        <w:t>Interview 1</w:t>
-      </w:r>
-      <w:r>
-        <w:rPr>
-          <w:b/>
-          <w:bCs/>
-        </w:rPr>
-        <w:t>:</w:t>
-      </w:r>
-    </w:p>
-    <w:p>
-      <w:r>
-        <w:rPr>
-          <w:b/>
-          <w:bCs/>
-        </w:rPr>
-        <w:t xml:space="preserve">Q) </w:t>
-      </w:r>
-      <w:r>
-        <w:t>Where do you go to ask questions in your community</w:t>
-      </w:r>
-    </w:p>
-    <w:p>
-      <w:r>
-        <w:t>A) Facebook open forum and Reddit</w:t>
-      </w:r>
-    </w:p>
-    <w:p/>
-    <w:p>
-      <w:r>
-        <w:t xml:space="preserve">Q) </w:t>
-      </w:r>
-      <w:r>
-        <w:t>How often do you use these application</w:t>
-      </w:r>
-      <w:r>
-        <w:br/>
-        <w:t xml:space="preserve">A) Daily </w:t>
-      </w:r>
-    </w:p>
-    <w:p>
-      <w:r>
-        <w:t>Q) Do you find the answer to what you are looking for when using these applications?</w:t>
-      </w:r>
-    </w:p>
-    <w:p>
-      <w:pPr>
-        <w:rPr>
-          <w:b/>
-          <w:bCs/>
-        </w:rPr>
-      </w:pPr>
-      <w:r>
-        <w:t xml:space="preserve">A) </w:t>
-      </w:r>
-      <w:r>
-        <w:t>Yes,</w:t>
-      </w:r>
-      <w:r>
-        <w:t xml:space="preserve"> but </w:t>
-      </w:r>
-      <w:r>
-        <w:t xml:space="preserve">it </w:t>
-      </w:r>
-      <w:r>
-        <w:t>can take a lot of time</w:t>
-      </w:r>
-      <w:r>
-        <w:t xml:space="preserve"> to find what I need</w:t>
-      </w:r>
-      <w:r>
-        <w:br/>
-      </w:r>
-      <w:r>
-        <w:rPr>
-          <w:b/>
-          <w:bCs/>
-        </w:rPr>
-        <w:t xml:space="preserve">Interview </w:t>
-      </w:r>
-      <w:r>
-        <w:rPr>
-          <w:b/>
-          <w:bCs/>
-        </w:rPr>
-        <w:t>2:</w:t>
-      </w:r>
-    </w:p>
-    <w:p/>
-    <w:p/>
-    <w:p/>
-    <w:p>
-      <w:pPr>
-        <w:pStyle w:val="Heading2"/>
-        <w:spacing w:line="259" w:lineRule="auto"/>
-        <w:ind w:left="576"/>
-      </w:pPr>
-      <w:bookmarkStart w:id="15" w:name="_Toc36624856"/>
-      <w:bookmarkStart w:id="16" w:name="_Toc96009486"/>
-      <w:r>
-        <w:t>Requirements modelling</w:t>
-      </w:r>
-      <w:bookmarkEnd w:id="15"/>
-      <w:bookmarkEnd w:id="16"/>
-    </w:p>
-    <w:p/>
-    <w:p>
-      <w:pPr>
-        <w:pStyle w:val="Heading3"/>
-        <w:spacing w:after="160" w:line="259" w:lineRule="auto"/>
-        <w:ind w:left="720"/>
-      </w:pPr>
-      <w:bookmarkStart w:id="17" w:name="_Toc36624858"/>
-      <w:bookmarkStart w:id="18" w:name="_Toc96009487"/>
-      <w:r>
-        <w:t>Functional requirements</w:t>
+      <w:bookmarkStart w:id="17" w:name="_Toc36624859"/>
+      <w:bookmarkStart w:id="18" w:name="_Toc96009488"/>
+      <w:r>
+        <w:t>Non-functional requirements</w:t>
       </w:r>
       <w:bookmarkEnd w:id="17"/>
       <w:bookmarkEnd w:id="18"/>
@@ -7520,75 +7490,6 @@
         <w:rPr>
           <w:lang w:val="en-IE"/>
         </w:rPr>
-        <w:t xml:space="preserve">The application will need full crud functionality. Users will need to be able to post content. Admins and moderators will have to be able to delete and edit posts. </w:t>
-      </w:r>
-      <w:r>
-        <w:rPr>
-          <w:lang w:val="en-IE"/>
-        </w:rPr>
-        <w:br/>
-        <w:t>A basic Ui will be required for users to interact with the website. Role permissions will be necessary to determine the permissions of each user.</w:t>
-      </w:r>
-    </w:p>
-    <w:p>
-      <w:pPr>
-        <w:rPr>
-          <w:lang w:val="en-IE"/>
-        </w:rPr>
-      </w:pPr>
-      <w:r>
-        <w:rPr>
-          <w:lang w:val="en-IE"/>
-        </w:rPr>
-        <w:t>Register, Login and log out, and delete functionality will be required for the admins</w:t>
-      </w:r>
-    </w:p>
-    <w:p>
-      <w:pPr>
-        <w:rPr>
-          <w:lang w:val="en-IE"/>
-        </w:rPr>
-      </w:pPr>
-      <w:r>
-        <w:rPr>
-          <w:lang w:val="en-IE"/>
-        </w:rPr>
-        <w:t xml:space="preserve">Business. </w:t>
-      </w:r>
-      <w:r>
-        <w:rPr>
-          <w:lang w:val="en-IE"/>
-        </w:rPr>
-        <w:br/>
-        <w:t>Admins will need a section to upload advertisements to the website.</w:t>
-      </w:r>
-    </w:p>
-    <w:p/>
-    <w:p>
-      <w:pPr>
-        <w:pStyle w:val="Heading3"/>
-        <w:spacing w:after="160" w:line="259" w:lineRule="auto"/>
-        <w:ind w:left="720"/>
-      </w:pPr>
-      <w:bookmarkStart w:id="19" w:name="_Toc36624859"/>
-      <w:bookmarkStart w:id="20" w:name="_Toc96009488"/>
-      <w:r>
-        <w:t>Non-functional requirements</w:t>
-      </w:r>
-      <w:bookmarkEnd w:id="19"/>
-      <w:bookmarkEnd w:id="20"/>
-    </w:p>
-    <w:p>
-      <w:pPr>
-        <w:rPr>
-          <w:lang w:val="en-IE"/>
-        </w:rPr>
-      </w:pPr>
-      <w:r>
-        <w:rPr>
-          <w:lang w:val="en-IE"/>
-        </w:rPr>
-        <w:lastRenderedPageBreak/>
         <w:t>Users can comment on posts.</w:t>
       </w:r>
     </w:p>
@@ -7876,34 +7777,6 @@
         </w:rPr>
       </w:pPr>
     </w:p>
-    <w:p>
-      <w:pPr>
-        <w:rPr>
-          <w:lang w:val="en-IE"/>
-        </w:rPr>
-      </w:pPr>
-    </w:p>
-    <w:p>
-      <w:pPr>
-        <w:rPr>
-          <w:lang w:val="en-IE"/>
-        </w:rPr>
-      </w:pPr>
-    </w:p>
-    <w:p>
-      <w:pPr>
-        <w:rPr>
-          <w:lang w:val="en-IE"/>
-        </w:rPr>
-      </w:pPr>
-    </w:p>
-    <w:p>
-      <w:pPr>
-        <w:rPr>
-          <w:lang w:val="en-IE"/>
-        </w:rPr>
-      </w:pPr>
-    </w:p>
     <w:p/>
     <w:p>
       <w:pPr>
@@ -7911,17 +7784,20 @@
         <w:spacing w:after="160" w:line="259" w:lineRule="auto"/>
         <w:ind w:left="720"/>
       </w:pPr>
-      <w:bookmarkStart w:id="21" w:name="_Toc36624860"/>
-      <w:bookmarkStart w:id="22" w:name="_Toc96009489"/>
+      <w:bookmarkStart w:id="19" w:name="_Toc36624860"/>
+      <w:bookmarkStart w:id="20" w:name="_Toc96009489"/>
       <w:r>
         <w:lastRenderedPageBreak/>
         <w:t>Use Case Diagrams</w:t>
       </w:r>
-      <w:bookmarkEnd w:id="21"/>
-      <w:bookmarkEnd w:id="22"/>
-    </w:p>
-    <w:p>
-      <w:r>
+      <w:bookmarkEnd w:id="19"/>
+      <w:bookmarkEnd w:id="20"/>
+    </w:p>
+    <w:p>
+      <w:r>
+        <w:rPr>
+          <w:noProof/>
+        </w:rPr>
         <w:drawing>
           <wp:inline distT="0" distB="0" distL="0" distR="0" wp14:anchorId="161DC9B8" wp14:editId="565D8A6D">
             <wp:extent cx="3957523" cy="4735786"/>
@@ -7966,13 +7842,13 @@
         <w:spacing w:line="259" w:lineRule="auto"/>
         <w:ind w:left="576"/>
       </w:pPr>
-      <w:bookmarkStart w:id="23" w:name="_Toc36624861"/>
-      <w:bookmarkStart w:id="24" w:name="_Toc96009490"/>
+      <w:bookmarkStart w:id="21" w:name="_Toc36624861"/>
+      <w:bookmarkStart w:id="22" w:name="_Toc96009490"/>
       <w:r>
         <w:t>Feasibility</w:t>
       </w:r>
-      <w:bookmarkEnd w:id="23"/>
-      <w:bookmarkEnd w:id="24"/>
+      <w:bookmarkEnd w:id="21"/>
+      <w:bookmarkEnd w:id="22"/>
     </w:p>
     <w:p/>
     <w:p>
@@ -8067,7 +7943,7 @@
           <w:szCs w:val="28"/>
         </w:rPr>
       </w:pPr>
-      <w:bookmarkStart w:id="25" w:name="_Toc96009491"/>
+      <w:bookmarkStart w:id="23" w:name="_Toc96009491"/>
       <w:r>
         <w:rPr>
           <w:sz w:val="28"/>
@@ -8076,18 +7952,18 @@
         <w:lastRenderedPageBreak/>
         <w:t>Web application Design</w:t>
       </w:r>
-      <w:bookmarkEnd w:id="25"/>
+      <w:bookmarkEnd w:id="23"/>
     </w:p>
     <w:p>
       <w:pPr>
         <w:pStyle w:val="Heading2"/>
         <w:ind w:left="630"/>
       </w:pPr>
-      <w:bookmarkStart w:id="26" w:name="_Toc96009492"/>
+      <w:bookmarkStart w:id="24" w:name="_Toc96009492"/>
       <w:r>
         <w:t>Layout</w:t>
       </w:r>
-      <w:bookmarkEnd w:id="26"/>
+      <w:bookmarkEnd w:id="24"/>
     </w:p>
     <w:p>
       <w:r>
@@ -8109,11 +7985,11 @@
         <w:pStyle w:val="Heading2"/>
         <w:ind w:left="630"/>
       </w:pPr>
-      <w:bookmarkStart w:id="27" w:name="_Toc96009493"/>
+      <w:bookmarkStart w:id="25" w:name="_Toc96009493"/>
       <w:r>
         <w:t>Interaction</w:t>
       </w:r>
-      <w:bookmarkEnd w:id="27"/>
+      <w:bookmarkEnd w:id="25"/>
     </w:p>
     <w:p>
       <w:r>
@@ -8125,15 +8001,13 @@
       </w:r>
       <w:proofErr w:type="spellEnd"/>
       <w:r>
-        <w:t xml:space="preserve"> page. It </w:t>
-      </w:r>
-      <w:proofErr w:type="spellStart"/>
-      <w:r>
-        <w:t>wil</w:t>
-      </w:r>
-      <w:proofErr w:type="spellEnd"/>
-      <w:r>
-        <w:t xml:space="preserve"> need a form for users to upload and add content to the website. </w:t>
+        <w:t xml:space="preserve"> page. It wil</w:t>
+      </w:r>
+      <w:r>
+        <w:t xml:space="preserve">l </w:t>
+      </w:r>
+      <w:r>
+        <w:t xml:space="preserve">need a form for users to upload and add content to the website. </w:t>
       </w:r>
       <w:r>
         <w:t>I will have buttons for the user to submit any data and navigate to other pages.</w:t>
@@ -8145,26 +8019,18 @@
         <w:pStyle w:val="Heading2"/>
         <w:ind w:left="630"/>
       </w:pPr>
-      <w:bookmarkStart w:id="28" w:name="_Toc96009494"/>
+      <w:bookmarkStart w:id="26" w:name="_Toc96009494"/>
       <w:r>
         <w:t>Colour schemes</w:t>
       </w:r>
-      <w:bookmarkEnd w:id="28"/>
+      <w:bookmarkEnd w:id="26"/>
       <w:r>
         <w:t>0</w:t>
       </w:r>
     </w:p>
     <w:p>
       <w:r>
-        <w:t xml:space="preserve">I will have 3 sections of </w:t>
-      </w:r>
-      <w:proofErr w:type="spellStart"/>
-      <w:r>
-        <w:t>colours</w:t>
-      </w:r>
-      <w:proofErr w:type="spellEnd"/>
-      <w:r>
-        <w:t xml:space="preserve">. One for fonts, one for </w:t>
+        <w:t xml:space="preserve">I will have 3 sections of colours. One for fonts, one for </w:t>
       </w:r>
       <w:r>
         <w:t>the background and main application, and one for the buttons.</w:t>
@@ -8220,12 +8086,12 @@
         <w:pStyle w:val="Heading2"/>
         <w:ind w:left="630"/>
       </w:pPr>
-      <w:bookmarkStart w:id="29" w:name="_Toc96009495"/>
+      <w:bookmarkStart w:id="27" w:name="_Toc96009495"/>
       <w:r>
         <w:lastRenderedPageBreak/>
         <w:t>Font choices</w:t>
       </w:r>
-      <w:bookmarkEnd w:id="29"/>
+      <w:bookmarkEnd w:id="27"/>
     </w:p>
     <w:p>
       <w:r>
@@ -8234,16 +8100,19 @@
       <w:r>
         <w:t xml:space="preserve">sizes and weights. I used </w:t>
       </w:r>
-      <w:proofErr w:type="spellStart"/>
-      <w:r>
-        <w:t>f</w:t>
-      </w:r>
-      <w:r>
-        <w:t>igma</w:t>
-      </w:r>
-      <w:proofErr w:type="spellEnd"/>
-      <w:r>
-        <w:t xml:space="preserve"> to create a type scale. I chose </w:t>
+      <w:r>
+        <w:t>F</w:t>
+      </w:r>
+      <w:r>
+        <w:t xml:space="preserve">igma to create a </w:t>
+      </w:r>
+      <w:proofErr w:type="gramStart"/>
+      <w:r>
+        <w:t>type</w:t>
+      </w:r>
+      <w:proofErr w:type="gramEnd"/>
+      <w:r>
+        <w:t xml:space="preserve"> scale. I chose </w:t>
       </w:r>
       <w:r>
         <w:t>Roboto</w:t>
@@ -8257,6 +8126,9 @@
     </w:p>
     <w:p>
       <w:r>
+        <w:rPr>
+          <w:noProof/>
+        </w:rPr>
         <w:drawing>
           <wp:anchor distT="0" distB="0" distL="114300" distR="114300" simplePos="0" relativeHeight="251667456" behindDoc="0" locked="0" layoutInCell="1" allowOverlap="1" wp14:anchorId="5F914A30" wp14:editId="0ABA8D79">
             <wp:simplePos x="0" y="0"/>
@@ -8326,6 +8198,9 @@
     <w:p/>
     <w:p>
       <w:r>
+        <w:rPr>
+          <w:noProof/>
+        </w:rPr>
         <w:drawing>
           <wp:anchor distT="0" distB="0" distL="114300" distR="114300" simplePos="0" relativeHeight="251666432" behindDoc="0" locked="0" layoutInCell="1" allowOverlap="1" wp14:anchorId="7045A2FE" wp14:editId="3CD05577">
             <wp:simplePos x="0" y="0"/>
@@ -8407,11 +8282,11 @@
         <w:pStyle w:val="Heading2"/>
         <w:ind w:left="630"/>
       </w:pPr>
-      <w:bookmarkStart w:id="30" w:name="_Toc96009496"/>
+      <w:bookmarkStart w:id="28" w:name="_Toc96009496"/>
       <w:r>
         <w:t>Wireframes</w:t>
       </w:r>
-      <w:bookmarkEnd w:id="30"/>
+      <w:bookmarkEnd w:id="28"/>
     </w:p>
     <w:p>
       <w:r>
@@ -8423,11 +8298,9 @@
       <w:r>
         <w:t xml:space="preserve">igma to design all my components and wireframes. I used my colour palate and </w:t>
       </w:r>
-      <w:proofErr w:type="spellStart"/>
-      <w:r>
-        <w:t>typescale</w:t>
-      </w:r>
-      <w:proofErr w:type="spellEnd"/>
+      <w:r>
+        <w:t>type scale</w:t>
+      </w:r>
       <w:r>
         <w:t xml:space="preserve"> to build up a high fidelity. </w:t>
       </w:r>
@@ -8443,11 +8316,9 @@
       <w:r>
         <w:t xml:space="preserve">iew individual post </w:t>
       </w:r>
-      <w:proofErr w:type="gramStart"/>
-      <w:r>
-        <w:t>page</w:t>
-      </w:r>
-      <w:proofErr w:type="gramEnd"/>
+      <w:r>
+        <w:t>page,</w:t>
+      </w:r>
       <w:r>
         <w:t xml:space="preserve"> I reused the same components to keep a </w:t>
       </w:r>
@@ -8791,38 +8662,64 @@
           <w:bCs/>
         </w:rPr>
       </w:pPr>
-      <w:r>
+    </w:p>
+    <w:p>
+      <w:pPr>
         <w:rPr>
           <w:b/>
           <w:bCs/>
         </w:rPr>
-        <w:t>Post</w:t>
-      </w:r>
-      <w:r>
+      </w:pPr>
+    </w:p>
+    <w:p>
+      <w:pPr>
         <w:rPr>
           <w:b/>
           <w:bCs/>
         </w:rPr>
-        <w:t>/Comment</w:t>
-      </w:r>
-      <w:r>
+      </w:pPr>
+    </w:p>
+    <w:p>
+      <w:pPr>
         <w:rPr>
           <w:b/>
           <w:bCs/>
         </w:rPr>
-        <w:t xml:space="preserve"> page</w:t>
-      </w:r>
-    </w:p>
-    <w:p/>
-    <w:p>
-      <w:pPr>
+      </w:pPr>
+      <w:r>
         <w:rPr>
           <w:b/>
           <w:bCs/>
         </w:rPr>
-      </w:pPr>
-      <w:r>
         <w:lastRenderedPageBreak/>
+        <w:t>Post</w:t>
+      </w:r>
+      <w:r>
+        <w:rPr>
+          <w:b/>
+          <w:bCs/>
+        </w:rPr>
+        <w:t>/Comment</w:t>
+      </w:r>
+      <w:r>
+        <w:rPr>
+          <w:b/>
+          <w:bCs/>
+        </w:rPr>
+        <w:t xml:space="preserve"> page</w:t>
+      </w:r>
+    </w:p>
+    <w:p>
+      <w:pPr>
+        <w:rPr>
+          <w:b/>
+          <w:bCs/>
+        </w:rPr>
+      </w:pPr>
+      <w:r>
+        <w:rPr>
+          <w:noProof/>
+        </w:rPr>
         <w:drawing>
           <wp:anchor distT="0" distB="0" distL="114300" distR="114300" simplePos="0" relativeHeight="251671552" behindDoc="0" locked="0" layoutInCell="1" allowOverlap="1" wp14:anchorId="665DED4D" wp14:editId="4CBAB17F">
             <wp:simplePos x="0" y="0"/>
@@ -8880,6 +8777,9 @@
         </w:drawing>
       </w:r>
       <w:r>
+        <w:rPr>
+          <w:noProof/>
+        </w:rPr>
         <w:drawing>
           <wp:anchor distT="0" distB="0" distL="114300" distR="114300" simplePos="0" relativeHeight="251670528" behindDoc="0" locked="0" layoutInCell="1" allowOverlap="1" wp14:anchorId="2F567D20" wp14:editId="37645E13">
             <wp:simplePos x="0" y="0"/>
@@ -8960,12 +8860,12 @@
           <w:szCs w:val="24"/>
         </w:rPr>
       </w:pPr>
-      <w:bookmarkStart w:id="31" w:name="_Toc96009497"/>
+      <w:bookmarkStart w:id="29" w:name="_Toc96009497"/>
       <w:r>
         <w:lastRenderedPageBreak/>
         <w:t>Database Design</w:t>
       </w:r>
-      <w:bookmarkEnd w:id="31"/>
+      <w:bookmarkEnd w:id="29"/>
       <w:r>
         <w:t xml:space="preserve"> </w:t>
       </w:r>
@@ -8974,11 +8874,11 @@
       <w:pPr>
         <w:pStyle w:val="Heading2"/>
       </w:pPr>
-      <w:bookmarkStart w:id="32" w:name="_Toc96009498"/>
+      <w:bookmarkStart w:id="30" w:name="_Toc96009498"/>
       <w:r>
         <w:t>Description</w:t>
       </w:r>
-      <w:bookmarkEnd w:id="32"/>
+      <w:bookmarkEnd w:id="30"/>
     </w:p>
     <w:p>
       <w:pPr>
@@ -9090,11 +8990,11 @@
       <w:pPr>
         <w:pStyle w:val="Heading2"/>
       </w:pPr>
-      <w:bookmarkStart w:id="33" w:name="_Toc96009499"/>
+      <w:bookmarkStart w:id="31" w:name="_Toc96009499"/>
       <w:r>
         <w:t>Business Reporting Requirements</w:t>
       </w:r>
-      <w:bookmarkEnd w:id="33"/>
+      <w:bookmarkEnd w:id="31"/>
     </w:p>
     <w:p/>
     <w:p>
@@ -9285,7 +9185,6 @@
     </w:p>
     <w:p>
       <w:pPr>
-        <w:pStyle w:val="ListParagraph"/>
         <w:spacing w:after="160" w:line="259" w:lineRule="auto"/>
         <w:rPr>
           <w:rFonts w:eastAsiaTheme="minorEastAsia"/>
@@ -9294,32 +9193,12 @@
     </w:p>
     <w:p>
       <w:pPr>
-        <w:pStyle w:val="ListParagraph"/>
-        <w:spacing w:after="160" w:line="259" w:lineRule="auto"/>
-        <w:rPr>
-          <w:rFonts w:eastAsiaTheme="minorEastAsia"/>
-        </w:rPr>
-      </w:pPr>
-      <w:r>
-        <w:br/>
-      </w:r>
-    </w:p>
-    <w:p>
-      <w:pPr>
-        <w:spacing w:after="160" w:line="259" w:lineRule="auto"/>
-        <w:rPr>
-          <w:rFonts w:eastAsiaTheme="minorEastAsia"/>
-        </w:rPr>
-      </w:pPr>
-    </w:p>
-    <w:p>
-      <w:pPr>
         <w:pStyle w:val="Heading2"/>
         <w:rPr>
           <w:rFonts w:eastAsia="Calibri"/>
         </w:rPr>
       </w:pPr>
-      <w:bookmarkStart w:id="34" w:name="_Toc96009500"/>
+      <w:bookmarkStart w:id="32" w:name="_Toc96009500"/>
       <w:r>
         <w:rPr>
           <w:rFonts w:eastAsia="Calibri"/>
@@ -9333,7 +9212,7 @@
         </w:rPr>
         <w:t>Data-Set</w:t>
       </w:r>
-      <w:bookmarkEnd w:id="34"/>
+      <w:bookmarkEnd w:id="32"/>
       <w:proofErr w:type="gramEnd"/>
     </w:p>
     <w:p>
@@ -9367,21 +9246,7 @@
           <w:rFonts w:ascii="Calibri" w:eastAsia="Consolas" w:hAnsi="Calibri" w:cs="Calibri"/>
           <w:color w:val="000000" w:themeColor="text1"/>
         </w:rPr>
-        <w:t>(</w:t>
-      </w:r>
-      <w:r>
-        <w:rPr>
-          <w:rFonts w:ascii="Calibri" w:eastAsia="Consolas" w:hAnsi="Calibri" w:cs="Calibri"/>
-          <w:color w:val="000000" w:themeColor="text1"/>
-        </w:rPr>
-        <w:t>id</w:t>
-      </w:r>
-      <w:r>
-        <w:rPr>
-          <w:rFonts w:ascii="Calibri" w:eastAsia="Consolas" w:hAnsi="Calibri" w:cs="Calibri"/>
-          <w:color w:val="000000" w:themeColor="text1"/>
-        </w:rPr>
-        <w:t xml:space="preserve">, </w:t>
+        <w:t xml:space="preserve">(id, </w:t>
       </w:r>
       <w:proofErr w:type="spellStart"/>
       <w:r>
@@ -10007,30 +9872,31 @@
       </w:r>
     </w:p>
     <w:p>
-      <w:r>
+      <w:pPr>
         <w:rPr>
           <w:rFonts w:ascii="Calibri" w:eastAsia="Calibri" w:hAnsi="Calibri" w:cs="Calibri"/>
         </w:rPr>
+      </w:pPr>
+      <w:r>
+        <w:rPr>
+          <w:rFonts w:ascii="Calibri" w:eastAsia="Calibri" w:hAnsi="Calibri" w:cs="Calibri"/>
+        </w:rPr>
         <w:t xml:space="preserve"> </w:t>
       </w:r>
     </w:p>
+    <w:p/>
     <w:p>
       <w:pPr>
         <w:pStyle w:val="Heading2"/>
       </w:pPr>
-      <w:bookmarkStart w:id="35" w:name="_Toc96009501"/>
+      <w:bookmarkStart w:id="33" w:name="_Toc96009501"/>
       <w:r>
         <w:rPr>
           <w:rFonts w:eastAsia="Calibri"/>
         </w:rPr>
         <w:t>Business Rules</w:t>
       </w:r>
-      <w:bookmarkEnd w:id="35"/>
-    </w:p>
-    <w:p>
-      <w:r>
-        <w:t>Substitute in here the business rules for your database</w:t>
-      </w:r>
+      <w:bookmarkEnd w:id="33"/>
     </w:p>
     <w:p>
       <w:pPr>
@@ -10040,7 +9906,6 @@
         <w:rPr>
           <w:rFonts w:ascii="Symbol" w:eastAsia="Symbol" w:hAnsi="Symbol" w:cs="Symbol"/>
         </w:rPr>
-        <w:lastRenderedPageBreak/>
         <w:t></w:t>
       </w:r>
       <w:r>
@@ -10167,6 +10032,7 @@
         <w:rPr>
           <w:rFonts w:ascii="Symbol" w:eastAsia="Symbol" w:hAnsi="Symbol" w:cs="Symbol"/>
         </w:rPr>
+        <w:lastRenderedPageBreak/>
         <w:t></w:t>
       </w:r>
       <w:r>
@@ -10272,7 +10138,15 @@
           <w:sz w:val="26"/>
           <w:szCs w:val="26"/>
         </w:rPr>
-        <w:t>Comment</w:t>
+        <w:t xml:space="preserve">Comment </w:t>
+      </w:r>
+      <w:r>
+        <w:rPr>
+          <w:rFonts w:ascii="Calibri" w:eastAsia="Calibri" w:hAnsi="Calibri" w:cs="Calibri"/>
+          <w:sz w:val="26"/>
+          <w:szCs w:val="26"/>
+        </w:rPr>
+        <w:t xml:space="preserve">belongs to one </w:t>
       </w:r>
       <w:r>
         <w:rPr>
@@ -10282,7 +10156,7 @@
           <w:sz w:val="26"/>
           <w:szCs w:val="26"/>
         </w:rPr>
-        <w:t xml:space="preserve"> </w:t>
+        <w:t>Post</w:t>
       </w:r>
       <w:r>
         <w:rPr>
@@ -10290,7 +10164,34 @@
           <w:sz w:val="26"/>
           <w:szCs w:val="26"/>
         </w:rPr>
-        <w:t xml:space="preserve">belongs to one </w:t>
+        <w:t>.</w:t>
+      </w:r>
+    </w:p>
+    <w:p>
+      <w:pPr>
+        <w:ind w:left="360" w:hanging="360"/>
+      </w:pPr>
+      <w:r>
+        <w:rPr>
+          <w:rFonts w:ascii="Symbol" w:eastAsia="Symbol" w:hAnsi="Symbol" w:cs="Symbol"/>
+        </w:rPr>
+        <w:t></w:t>
+      </w:r>
+      <w:r>
+        <w:rPr>
+          <w:rFonts w:ascii="Times New Roman" w:eastAsia="Times New Roman" w:hAnsi="Times New Roman" w:cs="Times New Roman"/>
+          <w:sz w:val="14"/>
+          <w:szCs w:val="14"/>
+        </w:rPr>
+        <w:t xml:space="preserve">      </w:t>
+      </w:r>
+      <w:r>
+        <w:rPr>
+          <w:rFonts w:ascii="Calibri" w:eastAsia="Calibri" w:hAnsi="Calibri" w:cs="Calibri"/>
+          <w:sz w:val="26"/>
+          <w:szCs w:val="26"/>
+        </w:rPr>
+        <w:t xml:space="preserve">A </w:t>
       </w:r>
       <w:r>
         <w:rPr>
@@ -10308,26 +10209,7 @@
           <w:sz w:val="26"/>
           <w:szCs w:val="26"/>
         </w:rPr>
-        <w:t>.</w:t>
-      </w:r>
-    </w:p>
-    <w:p>
-      <w:pPr>
-        <w:ind w:left="360" w:hanging="360"/>
-      </w:pPr>
-      <w:r>
-        <w:rPr>
-          <w:rFonts w:ascii="Symbol" w:eastAsia="Symbol" w:hAnsi="Symbol" w:cs="Symbol"/>
-        </w:rPr>
-        <w:t></w:t>
-      </w:r>
-      <w:r>
-        <w:rPr>
-          <w:rFonts w:ascii="Times New Roman" w:eastAsia="Times New Roman" w:hAnsi="Times New Roman" w:cs="Times New Roman"/>
-          <w:sz w:val="14"/>
-          <w:szCs w:val="14"/>
-        </w:rPr>
-        <w:t xml:space="preserve">      </w:t>
+        <w:t xml:space="preserve"> can</w:t>
       </w:r>
       <w:r>
         <w:rPr>
@@ -10335,7 +10217,7 @@
           <w:sz w:val="26"/>
           <w:szCs w:val="26"/>
         </w:rPr>
-        <w:t xml:space="preserve">A </w:t>
+        <w:t xml:space="preserve"> have a </w:t>
       </w:r>
       <w:r>
         <w:rPr>
@@ -10345,7 +10227,7 @@
           <w:sz w:val="26"/>
           <w:szCs w:val="26"/>
         </w:rPr>
-        <w:t>Post</w:t>
+        <w:t>Category</w:t>
       </w:r>
       <w:r>
         <w:rPr>
@@ -10353,7 +10235,26 @@
           <w:sz w:val="26"/>
           <w:szCs w:val="26"/>
         </w:rPr>
-        <w:t xml:space="preserve"> can</w:t>
+        <w:t>.</w:t>
+      </w:r>
+    </w:p>
+    <w:p>
+      <w:pPr>
+        <w:ind w:left="360" w:hanging="360"/>
+      </w:pPr>
+      <w:r>
+        <w:rPr>
+          <w:rFonts w:ascii="Symbol" w:eastAsia="Symbol" w:hAnsi="Symbol" w:cs="Symbol"/>
+        </w:rPr>
+        <w:t></w:t>
+      </w:r>
+      <w:r>
+        <w:rPr>
+          <w:rFonts w:ascii="Times New Roman" w:eastAsia="Times New Roman" w:hAnsi="Times New Roman" w:cs="Times New Roman"/>
+          <w:sz w:val="14"/>
+          <w:szCs w:val="14"/>
+        </w:rPr>
+        <w:t xml:space="preserve">      </w:t>
       </w:r>
       <w:r>
         <w:rPr>
@@ -10361,7 +10262,23 @@
           <w:sz w:val="26"/>
           <w:szCs w:val="26"/>
         </w:rPr>
-        <w:t xml:space="preserve"> have a </w:t>
+        <w:t>A</w:t>
+      </w:r>
+      <w:r>
+        <w:rPr>
+          <w:rFonts w:ascii="Calibri" w:eastAsia="Calibri" w:hAnsi="Calibri" w:cs="Calibri"/>
+          <w:sz w:val="26"/>
+          <w:szCs w:val="26"/>
+        </w:rPr>
+        <w:t>n</w:t>
+      </w:r>
+      <w:r>
+        <w:rPr>
+          <w:rFonts w:ascii="Calibri" w:eastAsia="Calibri" w:hAnsi="Calibri" w:cs="Calibri"/>
+          <w:sz w:val="26"/>
+          <w:szCs w:val="26"/>
+        </w:rPr>
+        <w:t xml:space="preserve"> </w:t>
       </w:r>
       <w:r>
         <w:rPr>
@@ -10371,58 +10288,7 @@
           <w:sz w:val="26"/>
           <w:szCs w:val="26"/>
         </w:rPr>
-        <w:t>Category</w:t>
-      </w:r>
-      <w:r>
-        <w:rPr>
-          <w:rFonts w:ascii="Calibri" w:eastAsia="Calibri" w:hAnsi="Calibri" w:cs="Calibri"/>
-          <w:sz w:val="26"/>
-          <w:szCs w:val="26"/>
-        </w:rPr>
-        <w:t>.</w:t>
-      </w:r>
-    </w:p>
-    <w:p>
-      <w:pPr>
-        <w:ind w:left="360" w:hanging="360"/>
-      </w:pPr>
-      <w:r>
-        <w:rPr>
-          <w:rFonts w:ascii="Symbol" w:eastAsia="Symbol" w:hAnsi="Symbol" w:cs="Symbol"/>
-        </w:rPr>
-        <w:t></w:t>
-      </w:r>
-      <w:r>
-        <w:rPr>
-          <w:rFonts w:ascii="Times New Roman" w:eastAsia="Times New Roman" w:hAnsi="Times New Roman" w:cs="Times New Roman"/>
-          <w:sz w:val="14"/>
-          <w:szCs w:val="14"/>
-        </w:rPr>
-        <w:t xml:space="preserve">      </w:t>
-      </w:r>
-      <w:r>
-        <w:rPr>
-          <w:rFonts w:ascii="Calibri" w:eastAsia="Calibri" w:hAnsi="Calibri" w:cs="Calibri"/>
-          <w:sz w:val="26"/>
-          <w:szCs w:val="26"/>
-        </w:rPr>
-        <w:t>A</w:t>
-      </w:r>
-      <w:r>
-        <w:rPr>
-          <w:rFonts w:ascii="Calibri" w:eastAsia="Calibri" w:hAnsi="Calibri" w:cs="Calibri"/>
-          <w:sz w:val="26"/>
-          <w:szCs w:val="26"/>
-        </w:rPr>
-        <w:t>n</w:t>
-      </w:r>
-      <w:r>
-        <w:rPr>
-          <w:rFonts w:ascii="Calibri" w:eastAsia="Calibri" w:hAnsi="Calibri" w:cs="Calibri"/>
-          <w:sz w:val="26"/>
-          <w:szCs w:val="26"/>
-        </w:rPr>
-        <w:t xml:space="preserve"> </w:t>
+        <w:t>Admin</w:t>
       </w:r>
       <w:r>
         <w:rPr>
@@ -10432,7 +10298,23 @@
           <w:sz w:val="26"/>
           <w:szCs w:val="26"/>
         </w:rPr>
-        <w:t>Admin</w:t>
+        <w:t xml:space="preserve"> </w:t>
+      </w:r>
+      <w:r>
+        <w:rPr>
+          <w:rFonts w:ascii="Calibri" w:eastAsia="Calibri" w:hAnsi="Calibri" w:cs="Calibri"/>
+          <w:sz w:val="26"/>
+          <w:szCs w:val="26"/>
+        </w:rPr>
+        <w:t>can post an</w:t>
+      </w:r>
+      <w:r>
+        <w:rPr>
+          <w:rFonts w:ascii="Calibri" w:eastAsia="Calibri" w:hAnsi="Calibri" w:cs="Calibri"/>
+          <w:sz w:val="26"/>
+          <w:szCs w:val="26"/>
+        </w:rPr>
+        <w:t xml:space="preserve"> </w:t>
       </w:r>
       <w:r>
         <w:rPr>
@@ -10442,7 +10324,7 @@
           <w:sz w:val="26"/>
           <w:szCs w:val="26"/>
         </w:rPr>
-        <w:t xml:space="preserve"> </w:t>
+        <w:t>Ad</w:t>
       </w:r>
       <w:r>
         <w:rPr>
@@ -10450,7 +10332,26 @@
           <w:sz w:val="26"/>
           <w:szCs w:val="26"/>
         </w:rPr>
-        <w:t>can post an</w:t>
+        <w:t>.</w:t>
+      </w:r>
+    </w:p>
+    <w:p>
+      <w:pPr>
+        <w:ind w:left="360" w:hanging="360"/>
+      </w:pPr>
+      <w:r>
+        <w:rPr>
+          <w:rFonts w:ascii="Symbol" w:eastAsia="Symbol" w:hAnsi="Symbol" w:cs="Symbol"/>
+        </w:rPr>
+        <w:t></w:t>
+      </w:r>
+      <w:r>
+        <w:rPr>
+          <w:rFonts w:ascii="Times New Roman" w:eastAsia="Times New Roman" w:hAnsi="Times New Roman" w:cs="Times New Roman"/>
+          <w:sz w:val="14"/>
+          <w:szCs w:val="14"/>
+        </w:rPr>
+        <w:t xml:space="preserve">      </w:t>
       </w:r>
       <w:r>
         <w:rPr>
@@ -10458,7 +10359,7 @@
           <w:sz w:val="26"/>
           <w:szCs w:val="26"/>
         </w:rPr>
-        <w:t xml:space="preserve"> </w:t>
+        <w:t xml:space="preserve">A </w:t>
       </w:r>
       <w:r>
         <w:rPr>
@@ -10468,7 +10369,7 @@
           <w:sz w:val="26"/>
           <w:szCs w:val="26"/>
         </w:rPr>
-        <w:t>Ad</w:t>
+        <w:t>User</w:t>
       </w:r>
       <w:r>
         <w:rPr>
@@ -10476,26 +10377,7 @@
           <w:sz w:val="26"/>
           <w:szCs w:val="26"/>
         </w:rPr>
-        <w:t>.</w:t>
-      </w:r>
-    </w:p>
-    <w:p>
-      <w:pPr>
-        <w:ind w:left="360" w:hanging="360"/>
-      </w:pPr>
-      <w:r>
-        <w:rPr>
-          <w:rFonts w:ascii="Symbol" w:eastAsia="Symbol" w:hAnsi="Symbol" w:cs="Symbol"/>
-        </w:rPr>
-        <w:t></w:t>
-      </w:r>
-      <w:r>
-        <w:rPr>
-          <w:rFonts w:ascii="Times New Roman" w:eastAsia="Times New Roman" w:hAnsi="Times New Roman" w:cs="Times New Roman"/>
-          <w:sz w:val="14"/>
-          <w:szCs w:val="14"/>
-        </w:rPr>
-        <w:t xml:space="preserve">      </w:t>
+        <w:t xml:space="preserve"> can</w:t>
       </w:r>
       <w:r>
         <w:rPr>
@@ -10503,7 +10385,7 @@
           <w:sz w:val="26"/>
           <w:szCs w:val="26"/>
         </w:rPr>
-        <w:t xml:space="preserve">A </w:t>
+        <w:t xml:space="preserve"> have a </w:t>
       </w:r>
       <w:r>
         <w:rPr>
@@ -10513,7 +10395,7 @@
           <w:sz w:val="26"/>
           <w:szCs w:val="26"/>
         </w:rPr>
-        <w:t>User</w:t>
+        <w:t>Role</w:t>
       </w:r>
       <w:r>
         <w:rPr>
@@ -10521,7 +10403,26 @@
           <w:sz w:val="26"/>
           <w:szCs w:val="26"/>
         </w:rPr>
-        <w:t xml:space="preserve"> can</w:t>
+        <w:t>.</w:t>
+      </w:r>
+    </w:p>
+    <w:p>
+      <w:pPr>
+        <w:ind w:left="360" w:hanging="360"/>
+      </w:pPr>
+      <w:r>
+        <w:rPr>
+          <w:rFonts w:ascii="Symbol" w:eastAsia="Symbol" w:hAnsi="Symbol" w:cs="Symbol"/>
+        </w:rPr>
+        <w:t></w:t>
+      </w:r>
+      <w:r>
+        <w:rPr>
+          <w:rFonts w:ascii="Times New Roman" w:eastAsia="Times New Roman" w:hAnsi="Times New Roman" w:cs="Times New Roman"/>
+          <w:sz w:val="14"/>
+          <w:szCs w:val="14"/>
+        </w:rPr>
+        <w:t xml:space="preserve">      </w:t>
       </w:r>
       <w:r>
         <w:rPr>
@@ -10529,7 +10430,7 @@
           <w:sz w:val="26"/>
           <w:szCs w:val="26"/>
         </w:rPr>
-        <w:t xml:space="preserve"> have a </w:t>
+        <w:t xml:space="preserve">A </w:t>
       </w:r>
       <w:r>
         <w:rPr>
@@ -10539,7 +10440,7 @@
           <w:sz w:val="26"/>
           <w:szCs w:val="26"/>
         </w:rPr>
-        <w:t>Role</w:t>
+        <w:t>Post</w:t>
       </w:r>
       <w:r>
         <w:rPr>
@@ -10547,34 +10448,7 @@
           <w:sz w:val="26"/>
           <w:szCs w:val="26"/>
         </w:rPr>
-        <w:t>.</w:t>
-      </w:r>
-    </w:p>
-    <w:p>
-      <w:pPr>
-        <w:ind w:left="360" w:hanging="360"/>
-      </w:pPr>
-      <w:r>
-        <w:rPr>
-          <w:rFonts w:ascii="Symbol" w:eastAsia="Symbol" w:hAnsi="Symbol" w:cs="Symbol"/>
-        </w:rPr>
-        <w:t></w:t>
-      </w:r>
-      <w:r>
-        <w:rPr>
-          <w:rFonts w:ascii="Times New Roman" w:eastAsia="Times New Roman" w:hAnsi="Times New Roman" w:cs="Times New Roman"/>
-          <w:sz w:val="14"/>
-          <w:szCs w:val="14"/>
-        </w:rPr>
-        <w:t xml:space="preserve">      </w:t>
-      </w:r>
-      <w:r>
-        <w:rPr>
-          <w:rFonts w:ascii="Calibri" w:eastAsia="Calibri" w:hAnsi="Calibri" w:cs="Calibri"/>
-          <w:sz w:val="26"/>
-          <w:szCs w:val="26"/>
-        </w:rPr>
-        <w:t xml:space="preserve">A </w:t>
+        <w:t xml:space="preserve"> can have a single </w:t>
       </w:r>
       <w:r>
         <w:rPr>
@@ -10584,7 +10458,7 @@
           <w:sz w:val="26"/>
           <w:szCs w:val="26"/>
         </w:rPr>
-        <w:t>Post</w:t>
+        <w:t>Title</w:t>
       </w:r>
       <w:r>
         <w:rPr>
@@ -10592,7 +10466,34 @@
           <w:sz w:val="26"/>
           <w:szCs w:val="26"/>
         </w:rPr>
-        <w:t xml:space="preserve"> can have a single </w:t>
+        <w:t>.</w:t>
+      </w:r>
+    </w:p>
+    <w:p>
+      <w:pPr>
+        <w:ind w:left="360" w:hanging="360"/>
+      </w:pPr>
+      <w:r>
+        <w:rPr>
+          <w:rFonts w:ascii="Symbol" w:eastAsia="Symbol" w:hAnsi="Symbol" w:cs="Symbol"/>
+        </w:rPr>
+        <w:t></w:t>
+      </w:r>
+      <w:r>
+        <w:rPr>
+          <w:rFonts w:ascii="Times New Roman" w:eastAsia="Times New Roman" w:hAnsi="Times New Roman" w:cs="Times New Roman"/>
+          <w:sz w:val="14"/>
+          <w:szCs w:val="14"/>
+        </w:rPr>
+        <w:t xml:space="preserve">      </w:t>
+      </w:r>
+      <w:r>
+        <w:rPr>
+          <w:rFonts w:ascii="Calibri" w:eastAsia="Calibri" w:hAnsi="Calibri" w:cs="Calibri"/>
+          <w:sz w:val="26"/>
+          <w:szCs w:val="26"/>
+        </w:rPr>
+        <w:t xml:space="preserve">A </w:t>
       </w:r>
       <w:r>
         <w:rPr>
@@ -10602,7 +10503,7 @@
           <w:sz w:val="26"/>
           <w:szCs w:val="26"/>
         </w:rPr>
-        <w:t>Title</w:t>
+        <w:t>Post</w:t>
       </w:r>
       <w:r>
         <w:rPr>
@@ -10610,34 +10511,7 @@
           <w:sz w:val="26"/>
           <w:szCs w:val="26"/>
         </w:rPr>
-        <w:t>.</w:t>
-      </w:r>
-    </w:p>
-    <w:p>
-      <w:pPr>
-        <w:ind w:left="360" w:hanging="360"/>
-      </w:pPr>
-      <w:r>
-        <w:rPr>
-          <w:rFonts w:ascii="Symbol" w:eastAsia="Symbol" w:hAnsi="Symbol" w:cs="Symbol"/>
-        </w:rPr>
-        <w:t></w:t>
-      </w:r>
-      <w:r>
-        <w:rPr>
-          <w:rFonts w:ascii="Times New Roman" w:eastAsia="Times New Roman" w:hAnsi="Times New Roman" w:cs="Times New Roman"/>
-          <w:sz w:val="14"/>
-          <w:szCs w:val="14"/>
-        </w:rPr>
-        <w:t xml:space="preserve">      </w:t>
-      </w:r>
-      <w:r>
-        <w:rPr>
-          <w:rFonts w:ascii="Calibri" w:eastAsia="Calibri" w:hAnsi="Calibri" w:cs="Calibri"/>
-          <w:sz w:val="26"/>
-          <w:szCs w:val="26"/>
-        </w:rPr>
-        <w:t xml:space="preserve">A </w:t>
+        <w:t xml:space="preserve"> can have a single </w:t>
       </w:r>
       <w:r>
         <w:rPr>
@@ -10647,7 +10521,7 @@
           <w:sz w:val="26"/>
           <w:szCs w:val="26"/>
         </w:rPr>
-        <w:t>Post</w:t>
+        <w:t>Body</w:t>
       </w:r>
       <w:r>
         <w:rPr>
@@ -10655,7 +10529,34 @@
           <w:sz w:val="26"/>
           <w:szCs w:val="26"/>
         </w:rPr>
-        <w:t xml:space="preserve"> can have a single </w:t>
+        <w:t>.</w:t>
+      </w:r>
+    </w:p>
+    <w:p>
+      <w:pPr>
+        <w:ind w:left="360" w:hanging="360"/>
+      </w:pPr>
+      <w:r>
+        <w:rPr>
+          <w:rFonts w:ascii="Symbol" w:eastAsia="Symbol" w:hAnsi="Symbol" w:cs="Symbol"/>
+        </w:rPr>
+        <w:t></w:t>
+      </w:r>
+      <w:r>
+        <w:rPr>
+          <w:rFonts w:ascii="Times New Roman" w:eastAsia="Times New Roman" w:hAnsi="Times New Roman" w:cs="Times New Roman"/>
+          <w:sz w:val="14"/>
+          <w:szCs w:val="14"/>
+        </w:rPr>
+        <w:t xml:space="preserve">      </w:t>
+      </w:r>
+      <w:r>
+        <w:rPr>
+          <w:rFonts w:ascii="Calibri" w:eastAsia="Calibri" w:hAnsi="Calibri" w:cs="Calibri"/>
+          <w:sz w:val="26"/>
+          <w:szCs w:val="26"/>
+        </w:rPr>
+        <w:t xml:space="preserve">A </w:t>
       </w:r>
       <w:r>
         <w:rPr>
@@ -10665,7 +10566,7 @@
           <w:sz w:val="26"/>
           <w:szCs w:val="26"/>
         </w:rPr>
-        <w:t>Body</w:t>
+        <w:t>Post</w:t>
       </w:r>
       <w:r>
         <w:rPr>
@@ -10673,34 +10574,7 @@
           <w:sz w:val="26"/>
           <w:szCs w:val="26"/>
         </w:rPr>
-        <w:t>.</w:t>
-      </w:r>
-    </w:p>
-    <w:p>
-      <w:pPr>
-        <w:ind w:left="360" w:hanging="360"/>
-      </w:pPr>
-      <w:r>
-        <w:rPr>
-          <w:rFonts w:ascii="Symbol" w:eastAsia="Symbol" w:hAnsi="Symbol" w:cs="Symbol"/>
-        </w:rPr>
-        <w:t></w:t>
-      </w:r>
-      <w:r>
-        <w:rPr>
-          <w:rFonts w:ascii="Times New Roman" w:eastAsia="Times New Roman" w:hAnsi="Times New Roman" w:cs="Times New Roman"/>
-          <w:sz w:val="14"/>
-          <w:szCs w:val="14"/>
-        </w:rPr>
-        <w:t xml:space="preserve">      </w:t>
-      </w:r>
-      <w:r>
-        <w:rPr>
-          <w:rFonts w:ascii="Calibri" w:eastAsia="Calibri" w:hAnsi="Calibri" w:cs="Calibri"/>
-          <w:sz w:val="26"/>
-          <w:szCs w:val="26"/>
-        </w:rPr>
-        <w:t xml:space="preserve">A </w:t>
+        <w:t xml:space="preserve"> can have a single </w:t>
       </w:r>
       <w:r>
         <w:rPr>
@@ -10710,7 +10584,7 @@
           <w:sz w:val="26"/>
           <w:szCs w:val="26"/>
         </w:rPr>
-        <w:t>Post</w:t>
+        <w:t>Description</w:t>
       </w:r>
       <w:r>
         <w:rPr>
@@ -10718,7 +10592,34 @@
           <w:sz w:val="26"/>
           <w:szCs w:val="26"/>
         </w:rPr>
-        <w:t xml:space="preserve"> can have a single </w:t>
+        <w:t>.</w:t>
+      </w:r>
+    </w:p>
+    <w:p>
+      <w:pPr>
+        <w:ind w:left="360" w:hanging="360"/>
+      </w:pPr>
+      <w:r>
+        <w:rPr>
+          <w:rFonts w:ascii="Symbol" w:eastAsia="Symbol" w:hAnsi="Symbol" w:cs="Symbol"/>
+        </w:rPr>
+        <w:t></w:t>
+      </w:r>
+      <w:r>
+        <w:rPr>
+          <w:rFonts w:ascii="Times New Roman" w:eastAsia="Times New Roman" w:hAnsi="Times New Roman" w:cs="Times New Roman"/>
+          <w:sz w:val="14"/>
+          <w:szCs w:val="14"/>
+        </w:rPr>
+        <w:t xml:space="preserve">      </w:t>
+      </w:r>
+      <w:r>
+        <w:rPr>
+          <w:rFonts w:ascii="Calibri" w:eastAsia="Calibri" w:hAnsi="Calibri" w:cs="Calibri"/>
+          <w:sz w:val="26"/>
+          <w:szCs w:val="26"/>
+        </w:rPr>
+        <w:t xml:space="preserve">A </w:t>
       </w:r>
       <w:r>
         <w:rPr>
@@ -10728,7 +10629,7 @@
           <w:sz w:val="26"/>
           <w:szCs w:val="26"/>
         </w:rPr>
-        <w:t>Description</w:t>
+        <w:t>Post</w:t>
       </w:r>
       <w:r>
         <w:rPr>
@@ -10736,34 +10637,7 @@
           <w:sz w:val="26"/>
           <w:szCs w:val="26"/>
         </w:rPr>
-        <w:t>.</w:t>
-      </w:r>
-    </w:p>
-    <w:p>
-      <w:pPr>
-        <w:ind w:left="360" w:hanging="360"/>
-      </w:pPr>
-      <w:r>
-        <w:rPr>
-          <w:rFonts w:ascii="Symbol" w:eastAsia="Symbol" w:hAnsi="Symbol" w:cs="Symbol"/>
-        </w:rPr>
-        <w:t></w:t>
-      </w:r>
-      <w:r>
-        <w:rPr>
-          <w:rFonts w:ascii="Times New Roman" w:eastAsia="Times New Roman" w:hAnsi="Times New Roman" w:cs="Times New Roman"/>
-          <w:sz w:val="14"/>
-          <w:szCs w:val="14"/>
-        </w:rPr>
-        <w:t xml:space="preserve">      </w:t>
-      </w:r>
-      <w:r>
-        <w:rPr>
-          <w:rFonts w:ascii="Calibri" w:eastAsia="Calibri" w:hAnsi="Calibri" w:cs="Calibri"/>
-          <w:sz w:val="26"/>
-          <w:szCs w:val="26"/>
-        </w:rPr>
-        <w:t xml:space="preserve">A </w:t>
+        <w:t xml:space="preserve"> can have a single </w:t>
       </w:r>
       <w:r>
         <w:rPr>
@@ -10773,7 +10647,7 @@
           <w:sz w:val="26"/>
           <w:szCs w:val="26"/>
         </w:rPr>
-        <w:t>Post</w:t>
+        <w:t>Category</w:t>
       </w:r>
       <w:r>
         <w:rPr>
@@ -10781,24 +10655,6 @@
           <w:sz w:val="26"/>
           <w:szCs w:val="26"/>
         </w:rPr>
-        <w:t xml:space="preserve"> can have a single </w:t>
-      </w:r>
-      <w:r>
-        <w:rPr>
-          <w:rFonts w:ascii="Calibri" w:eastAsia="Calibri" w:hAnsi="Calibri" w:cs="Calibri"/>
-          <w:b/>
-          <w:bCs/>
-          <w:sz w:val="26"/>
-          <w:szCs w:val="26"/>
-        </w:rPr>
-        <w:t>Category</w:t>
-      </w:r>
-      <w:r>
-        <w:rPr>
-          <w:rFonts w:ascii="Calibri" w:eastAsia="Calibri" w:hAnsi="Calibri" w:cs="Calibri"/>
-          <w:sz w:val="26"/>
-          <w:szCs w:val="26"/>
-        </w:rPr>
         <w:t>.</w:t>
       </w:r>
     </w:p>
@@ -10818,24 +10674,22 @@
           <w:rFonts w:eastAsia="Calibri"/>
         </w:rPr>
       </w:pPr>
-      <w:bookmarkStart w:id="36" w:name="_Toc96009502"/>
-      <w:bookmarkStart w:id="37" w:name="_Hlk62725883"/>
+      <w:bookmarkStart w:id="34" w:name="_Toc96009502"/>
+      <w:bookmarkStart w:id="35" w:name="_Hlk62725883"/>
       <w:r>
         <w:rPr>
           <w:rFonts w:eastAsia="Calibri"/>
         </w:rPr>
         <w:t>Entity Relationship Diagram</w:t>
       </w:r>
-      <w:bookmarkEnd w:id="36"/>
-    </w:p>
-    <w:bookmarkEnd w:id="37"/>
-    <w:p>
-      <w:r>
-        <w:t>Substitute in here your ERD from draw.io</w:t>
-      </w:r>
-    </w:p>
-    <w:p>
-      <w:r>
+      <w:bookmarkEnd w:id="34"/>
+    </w:p>
+    <w:bookmarkEnd w:id="35"/>
+    <w:p>
+      <w:r>
+        <w:rPr>
+          <w:noProof/>
+        </w:rPr>
         <w:drawing>
           <wp:inline distT="0" distB="0" distL="0" distR="0" wp14:anchorId="4B5B3BCE" wp14:editId="198A8D4C">
             <wp:extent cx="5731510" cy="2134235"/>
@@ -10877,12 +10731,11 @@
       <w:pPr>
         <w:pStyle w:val="Heading2"/>
       </w:pPr>
-      <w:bookmarkStart w:id="38" w:name="_Toc96009503"/>
-      <w:r>
-        <w:lastRenderedPageBreak/>
+      <w:bookmarkStart w:id="36" w:name="_Toc96009503"/>
+      <w:r>
         <w:t>Tables</w:t>
       </w:r>
-      <w:bookmarkEnd w:id="38"/>
+      <w:bookmarkEnd w:id="36"/>
     </w:p>
     <w:p>
       <w:pPr>
@@ -10988,14 +10841,14 @@
           <w:rFonts w:eastAsia="Calibri"/>
         </w:rPr>
       </w:pPr>
-      <w:bookmarkStart w:id="39" w:name="_Toc96009504"/>
+      <w:bookmarkStart w:id="37" w:name="_Toc96009504"/>
       <w:r>
         <w:rPr>
           <w:rFonts w:eastAsia="Calibri"/>
         </w:rPr>
         <w:t>Database Dictionary</w:t>
       </w:r>
-      <w:bookmarkEnd w:id="39"/>
+      <w:bookmarkEnd w:id="37"/>
     </w:p>
     <w:p>
       <w:pPr>
@@ -11031,7 +10884,7 @@
               <w:pStyle w:val="ListParagraph"/>
               <w:ind w:left="0"/>
             </w:pPr>
-            <w:bookmarkStart w:id="40" w:name="_Hlk100057887"/>
+            <w:bookmarkStart w:id="38" w:name="_Hlk100057887"/>
             <w:r>
               <w:t>user</w:t>
             </w:r>
@@ -11148,7 +11001,11 @@
             <w:pPr>
               <w:pStyle w:val="ListParagraph"/>
               <w:ind w:left="0"/>
-            </w:pPr>
+              <w:jc w:val="center"/>
+            </w:pPr>
+            <w:r>
+              <w:t>unsigned</w:t>
+            </w:r>
           </w:p>
         </w:tc>
         <w:tc>
@@ -11174,6 +11031,12 @@
               <w:pStyle w:val="ListParagraph"/>
               <w:ind w:left="0"/>
             </w:pPr>
+            <w:r>
+              <w:t>1</w:t>
+            </w:r>
+            <w:r>
+              <w:t>00</w:t>
+            </w:r>
           </w:p>
         </w:tc>
         <w:tc>
@@ -11240,6 +11103,9 @@
               <w:pStyle w:val="ListParagraph"/>
               <w:ind w:left="0"/>
             </w:pPr>
+            <w:r>
+              <w:t>unsigned</w:t>
+            </w:r>
           </w:p>
         </w:tc>
         <w:tc>
@@ -11265,6 +11131,9 @@
               <w:pStyle w:val="ListParagraph"/>
               <w:ind w:left="0"/>
             </w:pPr>
+            <w:r>
+              <w:t>255</w:t>
+            </w:r>
           </w:p>
         </w:tc>
         <w:tc>
@@ -11328,6 +11197,9 @@
               <w:pStyle w:val="ListParagraph"/>
               <w:ind w:left="0"/>
             </w:pPr>
+            <w:r>
+              <w:t>unsigned</w:t>
+            </w:r>
           </w:p>
         </w:tc>
         <w:tc>
@@ -11353,6 +11225,9 @@
               <w:pStyle w:val="ListParagraph"/>
               <w:ind w:left="0"/>
             </w:pPr>
+            <w:r>
+              <w:t>255</w:t>
+            </w:r>
           </w:p>
         </w:tc>
         <w:tc>
@@ -11416,6 +11291,9 @@
               <w:pStyle w:val="ListParagraph"/>
               <w:ind w:left="0"/>
             </w:pPr>
+            <w:r>
+              <w:t>unsigned</w:t>
+            </w:r>
           </w:p>
         </w:tc>
         <w:tc>
@@ -11441,6 +11319,9 @@
               <w:pStyle w:val="ListParagraph"/>
               <w:ind w:left="0"/>
             </w:pPr>
+            <w:r>
+              <w:t>255</w:t>
+            </w:r>
           </w:p>
         </w:tc>
         <w:tc>
@@ -11477,7 +11358,7 @@
           </w:p>
         </w:tc>
       </w:tr>
-      <w:bookmarkEnd w:id="40"/>
+      <w:bookmarkEnd w:id="38"/>
     </w:tbl>
     <w:p>
       <w:pPr>
@@ -11515,13 +11396,7 @@
             </w:pPr>
             <w:proofErr w:type="spellStart"/>
             <w:r>
-              <w:t>U</w:t>
-            </w:r>
-            <w:r>
-              <w:t>ser</w:t>
-            </w:r>
-            <w:r>
-              <w:t>_post</w:t>
+              <w:t>User_post</w:t>
             </w:r>
             <w:proofErr w:type="spellEnd"/>
           </w:p>
@@ -11638,6 +11513,9 @@
               <w:pStyle w:val="ListParagraph"/>
               <w:ind w:left="0"/>
             </w:pPr>
+            <w:r>
+              <w:t>unsigned</w:t>
+            </w:r>
           </w:p>
         </w:tc>
         <w:tc>
@@ -11663,6 +11541,9 @@
               <w:pStyle w:val="ListParagraph"/>
               <w:ind w:left="0"/>
             </w:pPr>
+            <w:r>
+              <w:t>100</w:t>
+            </w:r>
           </w:p>
         </w:tc>
         <w:tc>
@@ -11731,6 +11612,9 @@
               <w:pStyle w:val="ListParagraph"/>
               <w:ind w:left="0"/>
             </w:pPr>
+            <w:r>
+              <w:t>unsigned</w:t>
+            </w:r>
           </w:p>
         </w:tc>
         <w:tc>
@@ -11756,6 +11640,9 @@
               <w:pStyle w:val="ListParagraph"/>
               <w:ind w:left="0"/>
             </w:pPr>
+            <w:r>
+              <w:t>100</w:t>
+            </w:r>
           </w:p>
         </w:tc>
         <w:tc>
@@ -11827,6 +11714,9 @@
               <w:pStyle w:val="ListParagraph"/>
               <w:ind w:left="0"/>
             </w:pPr>
+            <w:r>
+              <w:t>unsigned</w:t>
+            </w:r>
           </w:p>
         </w:tc>
         <w:tc>
@@ -11852,6 +11742,9 @@
               <w:pStyle w:val="ListParagraph"/>
               <w:ind w:left="0"/>
             </w:pPr>
+            <w:r>
+              <w:t>100</w:t>
+            </w:r>
           </w:p>
         </w:tc>
         <w:tc>
@@ -11930,10 +11823,7 @@
             </w:pPr>
             <w:r>
               <w:lastRenderedPageBreak/>
-              <w:t>po</w:t>
-            </w:r>
-            <w:r>
-              <w:t>st</w:t>
+              <w:t>post</w:t>
             </w:r>
           </w:p>
         </w:tc>
@@ -12049,6 +11939,9 @@
               <w:pStyle w:val="ListParagraph"/>
               <w:ind w:left="0"/>
             </w:pPr>
+            <w:r>
+              <w:t>unsigned</w:t>
+            </w:r>
           </w:p>
         </w:tc>
         <w:tc>
@@ -12074,6 +11967,12 @@
               <w:pStyle w:val="ListParagraph"/>
               <w:ind w:left="0"/>
             </w:pPr>
+            <w:r>
+              <w:t>0-10</w:t>
+            </w:r>
+            <w:r>
+              <w:t>0</w:t>
+            </w:r>
           </w:p>
         </w:tc>
         <w:tc>
@@ -12140,6 +12039,9 @@
               <w:pStyle w:val="ListParagraph"/>
               <w:ind w:left="0"/>
             </w:pPr>
+            <w:r>
+              <w:t>unsigned</w:t>
+            </w:r>
           </w:p>
         </w:tc>
         <w:tc>
@@ -12165,6 +12067,9 @@
               <w:pStyle w:val="ListParagraph"/>
               <w:ind w:left="0"/>
             </w:pPr>
+            <w:r>
+              <w:t>2555</w:t>
+            </w:r>
           </w:p>
         </w:tc>
         <w:tc>
@@ -12223,7 +12128,11 @@
           <w:tcPr>
             <w:tcW w:w="1555" w:type="dxa"/>
           </w:tcPr>
-          <w:p/>
+          <w:p>
+            <w:r>
+              <w:t>unsigned</w:t>
+            </w:r>
+          </w:p>
         </w:tc>
         <w:tc>
           <w:tcPr>
@@ -12248,6 +12157,9 @@
               <w:pStyle w:val="ListParagraph"/>
               <w:ind w:left="0"/>
             </w:pPr>
+            <w:r>
+              <w:t>255</w:t>
+            </w:r>
           </w:p>
         </w:tc>
         <w:tc>
@@ -12311,6 +12223,9 @@
               <w:pStyle w:val="ListParagraph"/>
               <w:ind w:left="0"/>
             </w:pPr>
+            <w:r>
+              <w:t>unsigned</w:t>
+            </w:r>
           </w:p>
         </w:tc>
         <w:tc>
@@ -12336,6 +12251,9 @@
               <w:pStyle w:val="ListParagraph"/>
               <w:ind w:left="0"/>
             </w:pPr>
+            <w:r>
+              <w:t>255</w:t>
+            </w:r>
           </w:p>
         </w:tc>
         <w:tc>
@@ -12401,6 +12319,9 @@
               <w:pStyle w:val="ListParagraph"/>
               <w:ind w:left="0"/>
             </w:pPr>
+            <w:r>
+              <w:t>unsigned</w:t>
+            </w:r>
           </w:p>
         </w:tc>
         <w:tc>
@@ -12426,6 +12347,9 @@
               <w:pStyle w:val="ListParagraph"/>
               <w:ind w:left="0"/>
             </w:pPr>
+            <w:r>
+              <w:t>255</w:t>
+            </w:r>
           </w:p>
         </w:tc>
         <w:tc>
@@ -12615,6 +12539,9 @@
               <w:pStyle w:val="ListParagraph"/>
               <w:ind w:left="0"/>
             </w:pPr>
+            <w:r>
+              <w:t>unsigned</w:t>
+            </w:r>
           </w:p>
         </w:tc>
         <w:tc>
@@ -12640,6 +12567,9 @@
               <w:pStyle w:val="ListParagraph"/>
               <w:ind w:left="0"/>
             </w:pPr>
+            <w:r>
+              <w:t>0-100</w:t>
+            </w:r>
           </w:p>
         </w:tc>
         <w:tc>
@@ -12706,6 +12636,9 @@
               <w:pStyle w:val="ListParagraph"/>
               <w:ind w:left="0"/>
             </w:pPr>
+            <w:r>
+              <w:t>unsigned</w:t>
+            </w:r>
           </w:p>
         </w:tc>
         <w:tc>
@@ -12731,6 +12664,9 @@
               <w:pStyle w:val="ListParagraph"/>
               <w:ind w:left="0"/>
             </w:pPr>
+            <w:r>
+              <w:t>255</w:t>
+            </w:r>
           </w:p>
         </w:tc>
         <w:tc>
@@ -12789,7 +12725,11 @@
           <w:tcPr>
             <w:tcW w:w="1555" w:type="dxa"/>
           </w:tcPr>
-          <w:p/>
+          <w:p>
+            <w:r>
+              <w:t>unsigned</w:t>
+            </w:r>
+          </w:p>
         </w:tc>
         <w:tc>
           <w:tcPr>
@@ -12814,6 +12754,9 @@
               <w:pStyle w:val="ListParagraph"/>
               <w:ind w:left="0"/>
             </w:pPr>
+            <w:r>
+              <w:t>255</w:t>
+            </w:r>
           </w:p>
         </w:tc>
         <w:tc>
@@ -12879,6 +12822,9 @@
               <w:pStyle w:val="ListParagraph"/>
               <w:ind w:left="0"/>
             </w:pPr>
+            <w:r>
+              <w:t>unsigned</w:t>
+            </w:r>
           </w:p>
         </w:tc>
         <w:tc>
@@ -12904,6 +12850,9 @@
               <w:pStyle w:val="ListParagraph"/>
               <w:ind w:left="0"/>
             </w:pPr>
+            <w:r>
+              <w:t>100</w:t>
+            </w:r>
           </w:p>
         </w:tc>
         <w:tc>
@@ -12978,6 +12927,9 @@
               <w:pStyle w:val="ListParagraph"/>
               <w:ind w:left="0"/>
             </w:pPr>
+            <w:r>
+              <w:t>unsigned</w:t>
+            </w:r>
           </w:p>
         </w:tc>
         <w:tc>
@@ -13003,6 +12955,9 @@
               <w:pStyle w:val="ListParagraph"/>
               <w:ind w:left="0"/>
             </w:pPr>
+            <w:r>
+              <w:t>100</w:t>
+            </w:r>
           </w:p>
         </w:tc>
         <w:tc>
@@ -13192,6 +13147,9 @@
               <w:pStyle w:val="ListParagraph"/>
               <w:ind w:left="0"/>
             </w:pPr>
+            <w:r>
+              <w:t>unsigned</w:t>
+            </w:r>
           </w:p>
         </w:tc>
         <w:tc>
@@ -13217,6 +13175,9 @@
               <w:pStyle w:val="ListParagraph"/>
               <w:ind w:left="0"/>
             </w:pPr>
+            <w:r>
+              <w:t>100</w:t>
+            </w:r>
           </w:p>
         </w:tc>
         <w:tc>
@@ -13285,6 +13246,9 @@
               <w:pStyle w:val="ListParagraph"/>
               <w:ind w:left="0"/>
             </w:pPr>
+            <w:r>
+              <w:t>unsigned</w:t>
+            </w:r>
           </w:p>
         </w:tc>
         <w:tc>
@@ -13310,6 +13274,9 @@
               <w:pStyle w:val="ListParagraph"/>
               <w:ind w:left="0"/>
             </w:pPr>
+            <w:r>
+              <w:t>250</w:t>
+            </w:r>
           </w:p>
         </w:tc>
         <w:tc>
@@ -13495,6 +13462,9 @@
               <w:pStyle w:val="ListParagraph"/>
               <w:ind w:left="0"/>
             </w:pPr>
+            <w:r>
+              <w:t>unsigned</w:t>
+            </w:r>
           </w:p>
         </w:tc>
         <w:tc>
@@ -13520,6 +13490,9 @@
               <w:pStyle w:val="ListParagraph"/>
               <w:ind w:left="0"/>
             </w:pPr>
+            <w:r>
+              <w:t>100</w:t>
+            </w:r>
           </w:p>
         </w:tc>
         <w:tc>
@@ -13588,6 +13561,9 @@
               <w:pStyle w:val="ListParagraph"/>
               <w:ind w:left="0"/>
             </w:pPr>
+            <w:r>
+              <w:t>unsigned</w:t>
+            </w:r>
           </w:p>
         </w:tc>
         <w:tc>
@@ -13613,6 +13589,9 @@
               <w:pStyle w:val="ListParagraph"/>
               <w:ind w:left="0"/>
             </w:pPr>
+            <w:r>
+              <w:t>100</w:t>
+            </w:r>
           </w:p>
         </w:tc>
         <w:tc>
@@ -13679,7 +13658,11 @@
           <w:tcPr>
             <w:tcW w:w="1328" w:type="dxa"/>
           </w:tcPr>
-          <w:p/>
+          <w:p>
+            <w:r>
+              <w:t>unsigned</w:t>
+            </w:r>
+          </w:p>
         </w:tc>
         <w:tc>
           <w:tcPr>
@@ -13704,6 +13687,9 @@
               <w:pStyle w:val="ListParagraph"/>
               <w:ind w:left="0"/>
             </w:pPr>
+            <w:r>
+              <w:t>100</w:t>
+            </w:r>
           </w:p>
         </w:tc>
         <w:tc>
@@ -13893,6 +13879,9 @@
               <w:pStyle w:val="ListParagraph"/>
               <w:ind w:left="0"/>
             </w:pPr>
+            <w:r>
+              <w:t>unsigned</w:t>
+            </w:r>
           </w:p>
         </w:tc>
         <w:tc>
@@ -13918,6 +13907,9 @@
               <w:pStyle w:val="ListParagraph"/>
               <w:ind w:left="0"/>
             </w:pPr>
+            <w:r>
+              <w:t>0-100</w:t>
+            </w:r>
           </w:p>
         </w:tc>
         <w:tc>
@@ -13984,6 +13976,9 @@
               <w:pStyle w:val="ListParagraph"/>
               <w:ind w:left="0"/>
             </w:pPr>
+            <w:r>
+              <w:t>unsigned</w:t>
+            </w:r>
           </w:p>
         </w:tc>
         <w:tc>
@@ -14009,6 +14004,9 @@
               <w:pStyle w:val="ListParagraph"/>
               <w:ind w:left="0"/>
             </w:pPr>
+            <w:r>
+              <w:t>250</w:t>
+            </w:r>
           </w:p>
         </w:tc>
         <w:tc>
@@ -14067,7 +14065,11 @@
           <w:tcPr>
             <w:tcW w:w="1463" w:type="dxa"/>
           </w:tcPr>
-          <w:p/>
+          <w:p>
+            <w:r>
+              <w:t>unsigned</w:t>
+            </w:r>
+          </w:p>
         </w:tc>
         <w:tc>
           <w:tcPr>
@@ -14092,6 +14094,9 @@
               <w:pStyle w:val="ListParagraph"/>
               <w:ind w:left="0"/>
             </w:pPr>
+            <w:r>
+              <w:t>250</w:t>
+            </w:r>
           </w:p>
         </w:tc>
         <w:tc>
@@ -14155,6 +14160,9 @@
               <w:pStyle w:val="ListParagraph"/>
               <w:ind w:left="0"/>
             </w:pPr>
+            <w:r>
+              <w:t>unsigned</w:t>
+            </w:r>
           </w:p>
         </w:tc>
         <w:tc>
@@ -14180,6 +14188,9 @@
               <w:pStyle w:val="ListParagraph"/>
               <w:ind w:left="0"/>
             </w:pPr>
+            <w:r>
+              <w:t>250</w:t>
+            </w:r>
           </w:p>
         </w:tc>
         <w:tc>
@@ -14245,6 +14256,9 @@
               <w:pStyle w:val="ListParagraph"/>
               <w:ind w:left="0"/>
             </w:pPr>
+            <w:r>
+              <w:t>unsigned</w:t>
+            </w:r>
           </w:p>
         </w:tc>
         <w:tc>
@@ -14270,6 +14284,9 @@
               <w:pStyle w:val="ListParagraph"/>
               <w:ind w:left="0"/>
             </w:pPr>
+            <w:r>
+              <w:t>250</w:t>
+            </w:r>
           </w:p>
         </w:tc>
         <w:tc>
@@ -14445,6 +14462,9 @@
               <w:pStyle w:val="ListParagraph"/>
               <w:ind w:left="0"/>
             </w:pPr>
+            <w:r>
+              <w:t>unsigned</w:t>
+            </w:r>
           </w:p>
         </w:tc>
         <w:tc>
@@ -14470,6 +14490,9 @@
               <w:pStyle w:val="ListParagraph"/>
               <w:ind w:left="0"/>
             </w:pPr>
+            <w:r>
+              <w:t>100</w:t>
+            </w:r>
           </w:p>
         </w:tc>
         <w:tc>
@@ -14541,6 +14564,9 @@
               <w:pStyle w:val="ListParagraph"/>
               <w:ind w:left="0"/>
             </w:pPr>
+            <w:r>
+              <w:t>unsigned</w:t>
+            </w:r>
           </w:p>
         </w:tc>
         <w:tc>
@@ -14566,6 +14592,9 @@
               <w:pStyle w:val="ListParagraph"/>
               <w:ind w:left="0"/>
             </w:pPr>
+            <w:r>
+              <w:t>100</w:t>
+            </w:r>
           </w:p>
         </w:tc>
         <w:tc>
@@ -14634,7 +14663,11 @@
           <w:tcPr>
             <w:tcW w:w="1463" w:type="dxa"/>
           </w:tcPr>
-          <w:p/>
+          <w:p>
+            <w:r>
+              <w:t>unsigned</w:t>
+            </w:r>
+          </w:p>
         </w:tc>
         <w:tc>
           <w:tcPr>
@@ -14659,6 +14692,9 @@
               <w:pStyle w:val="ListParagraph"/>
               <w:ind w:left="0"/>
             </w:pPr>
+            <w:r>
+              <w:t>100</w:t>
+            </w:r>
           </w:p>
         </w:tc>
         <w:tc>
@@ -14850,6 +14886,9 @@
               <w:pStyle w:val="ListParagraph"/>
               <w:ind w:left="0"/>
             </w:pPr>
+            <w:r>
+              <w:t>unsigned</w:t>
+            </w:r>
           </w:p>
         </w:tc>
         <w:tc>
@@ -14875,6 +14914,9 @@
               <w:pStyle w:val="ListParagraph"/>
               <w:ind w:left="0"/>
             </w:pPr>
+            <w:r>
+              <w:t>100</w:t>
+            </w:r>
           </w:p>
         </w:tc>
         <w:tc>
@@ -14941,6 +14983,9 @@
               <w:pStyle w:val="ListParagraph"/>
               <w:ind w:left="0"/>
             </w:pPr>
+            <w:r>
+              <w:t>unsigned</w:t>
+            </w:r>
           </w:p>
         </w:tc>
         <w:tc>
@@ -14966,6 +15011,9 @@
               <w:pStyle w:val="ListParagraph"/>
               <w:ind w:left="0"/>
             </w:pPr>
+            <w:r>
+              <w:t>250</w:t>
+            </w:r>
           </w:p>
         </w:tc>
         <w:tc>
@@ -15024,7 +15072,11 @@
           <w:tcPr>
             <w:tcW w:w="1463" w:type="dxa"/>
           </w:tcPr>
-          <w:p/>
+          <w:p>
+            <w:r>
+              <w:t>unsigned</w:t>
+            </w:r>
+          </w:p>
         </w:tc>
         <w:tc>
           <w:tcPr>
@@ -15049,6 +15101,9 @@
               <w:pStyle w:val="ListParagraph"/>
               <w:ind w:left="0"/>
             </w:pPr>
+            <w:r>
+              <w:t>250</w:t>
+            </w:r>
           </w:p>
         </w:tc>
         <w:tc>
@@ -15094,14 +15149,14 @@
       <w:pPr>
         <w:pStyle w:val="Heading1"/>
       </w:pPr>
-      <w:bookmarkStart w:id="41" w:name="_Toc96009505"/>
+      <w:bookmarkStart w:id="39" w:name="_Toc96009505"/>
       <w:r>
         <w:t>System Design/ Architecture</w:t>
       </w:r>
       <w:r>
         <w:t xml:space="preserve"> Overview</w:t>
       </w:r>
-      <w:bookmarkEnd w:id="41"/>
+      <w:bookmarkEnd w:id="39"/>
       <w:r>
         <w:t xml:space="preserve"> </w:t>
       </w:r>
@@ -15125,7 +15180,7 @@
           <w:lang w:val="en-IE"/>
         </w:rPr>
       </w:pPr>
-      <w:bookmarkStart w:id="42" w:name="_Toc96009506"/>
+      <w:bookmarkStart w:id="40" w:name="_Toc96009506"/>
       <w:r>
         <w:rPr>
           <w:rFonts w:asciiTheme="majorHAnsi" w:eastAsiaTheme="majorEastAsia" w:hAnsiTheme="majorHAnsi" w:cstheme="majorBidi"/>
@@ -15136,7 +15191,7 @@
         </w:rPr>
         <w:t>Introduction</w:t>
       </w:r>
-      <w:bookmarkEnd w:id="42"/>
+      <w:bookmarkEnd w:id="40"/>
     </w:p>
     <w:p>
       <w:r>
@@ -15171,7 +15226,7 @@
           <w:lang w:val="en-IE"/>
         </w:rPr>
       </w:pPr>
-      <w:bookmarkStart w:id="43" w:name="_Toc96009507"/>
+      <w:bookmarkStart w:id="41" w:name="_Toc96009507"/>
       <w:r>
         <w:rPr>
           <w:rFonts w:asciiTheme="majorHAnsi" w:eastAsiaTheme="majorEastAsia" w:hAnsiTheme="majorHAnsi" w:cstheme="majorBidi"/>
@@ -15182,7 +15237,7 @@
         </w:rPr>
         <w:t>Model View Controller</w:t>
       </w:r>
-      <w:bookmarkEnd w:id="43"/>
+      <w:bookmarkEnd w:id="41"/>
     </w:p>
     <w:p>
       <w:pPr>
@@ -15194,19 +15249,33 @@
         <w:rPr>
           <w:lang w:val="en-IE"/>
         </w:rPr>
-        <w:t xml:space="preserve">Explain the </w:t>
+        <w:t>A user requests a page from the server. The controller handles the request. The controller will check the model for the data. The model is responsible for interacting with the database and will validate the data requested by the controller</w:t>
       </w:r>
       <w:r>
         <w:rPr>
           <w:lang w:val="en-IE"/>
         </w:rPr>
-        <w:t>follows a model-view-controller design pattern</w:t>
+        <w:t xml:space="preserve">. Once the controller has the data it will display it in the view. The view is responsible for the Ui of the website. </w:t>
       </w:r>
       <w:r>
         <w:rPr>
           <w:lang w:val="en-IE"/>
         </w:rPr>
-        <w:t xml:space="preserve"> and how it is implemented in your web application. </w:t>
+        <w:t xml:space="preserve">The controller interacts with the model and the </w:t>
+      </w:r>
+      <w:proofErr w:type="gramStart"/>
+      <w:r>
+        <w:rPr>
+          <w:lang w:val="en-IE"/>
+        </w:rPr>
+        <w:t>view,</w:t>
+      </w:r>
+      <w:proofErr w:type="gramEnd"/>
+      <w:r>
+        <w:rPr>
+          <w:lang w:val="en-IE"/>
+        </w:rPr>
+        <w:t xml:space="preserve"> however the view and model never interact. </w:t>
       </w:r>
     </w:p>
     <w:p>
@@ -15235,7 +15304,7 @@
           <w:lang w:val="en-IE"/>
         </w:rPr>
       </w:pPr>
-      <w:bookmarkStart w:id="44" w:name="_Toc96009508"/>
+      <w:bookmarkStart w:id="42" w:name="_Toc96009508"/>
       <w:r>
         <w:rPr>
           <w:rFonts w:asciiTheme="majorHAnsi" w:eastAsiaTheme="majorEastAsia" w:hAnsiTheme="majorHAnsi" w:cstheme="majorBidi"/>
@@ -15246,7 +15315,7 @@
         </w:rPr>
         <w:t>User Authentication</w:t>
       </w:r>
-      <w:bookmarkEnd w:id="44"/>
+      <w:bookmarkEnd w:id="42"/>
     </w:p>
     <w:p>
       <w:pPr>
@@ -15254,7 +15323,7 @@
           <w:lang w:val="en-GB"/>
         </w:rPr>
       </w:pPr>
-      <w:bookmarkStart w:id="45" w:name="_Toc96009509"/>
+      <w:bookmarkStart w:id="43" w:name="_Toc96009509"/>
       <w:r>
         <w:rPr>
           <w:lang w:val="en-GB"/>
@@ -15295,14 +15364,12 @@
         </w:rPr>
         <w:t xml:space="preserve"> acts as a template for the user. The user model will check the </w:t>
       </w:r>
-      <w:proofErr w:type="gramStart"/>
       <w:r>
         <w:rPr>
           <w:lang w:val="en-GB"/>
         </w:rPr>
-        <w:t>users</w:t>
-      </w:r>
-      <w:proofErr w:type="gramEnd"/>
+        <w:t>user’s</w:t>
+      </w:r>
       <w:r>
         <w:rPr>
           <w:lang w:val="en-GB"/>
@@ -15320,6 +15387,7 @@
         <w:rPr>
           <w:lang w:val="en-GB"/>
         </w:rPr>
+        <w:lastRenderedPageBreak/>
         <w:t>When a user registers an account, they are automatically assigned the regular user role</w:t>
       </w:r>
       <w:r>
@@ -15353,7 +15421,6 @@
         <w:rPr>
           <w:lang w:val="en-GB"/>
         </w:rPr>
-        <w:lastRenderedPageBreak/>
         <w:t>When a user goes to a page, the pages controller and middleware will check if the user is authorized to visit the page.</w:t>
       </w:r>
     </w:p>
@@ -15393,7 +15460,7 @@
         </w:rPr>
         <w:t>Routing</w:t>
       </w:r>
-      <w:bookmarkEnd w:id="45"/>
+      <w:bookmarkEnd w:id="43"/>
     </w:p>
     <w:p>
       <w:pPr>
@@ -15401,7 +15468,7 @@
           <w:lang w:val="en-GB"/>
         </w:rPr>
       </w:pPr>
-      <w:bookmarkStart w:id="46" w:name="_Toc96009510"/>
+      <w:bookmarkStart w:id="44" w:name="_Toc96009510"/>
       <w:r>
         <w:rPr>
           <w:lang w:val="en-GB"/>
@@ -15421,12 +15488,6 @@
           <w:lang w:val="en-GB"/>
         </w:rPr>
         <w:t xml:space="preserve"> gets the ‘user/home’ page, it then goes to the home controller and calls the index function. The index function then returns the users correct view. </w:t>
-      </w:r>
-      <w:r>
-        <w:rPr>
-          <w:lang w:val="en-GB"/>
-        </w:rPr>
-        <w:t>#</w:t>
       </w:r>
     </w:p>
     <w:p>
@@ -15770,43 +15831,18 @@
           <w:szCs w:val="26"/>
           <w:lang w:val="en-IE"/>
         </w:rPr>
+        <w:lastRenderedPageBreak/>
         <w:t>Templating</w:t>
       </w:r>
-      <w:bookmarkEnd w:id="46"/>
-    </w:p>
-    <w:p>
-      <w:pPr>
-        <w:rPr>
-          <w:lang w:val="en-IE"/>
-        </w:rPr>
-      </w:pPr>
-      <w:r>
-        <w:rPr>
-          <w:lang w:val="en-IE"/>
-        </w:rPr>
-        <w:t>Describe the templating engine and how it was used to configure/ style the web application.</w:t>
-      </w:r>
-    </w:p>
-    <w:p/>
-    <w:p>
-      <w:r>
-        <w:lastRenderedPageBreak/>
-        <w:t xml:space="preserve">Add a sequence diagram in this section and other diagrams that illustrate the architecture </w:t>
-      </w:r>
-      <w:r>
-        <w:t>clearly.</w:t>
-      </w:r>
-    </w:p>
-    <w:p>
-      <w:r>
-        <w:rPr>
-          <w:noProof/>
-        </w:rPr>
+      <w:bookmarkEnd w:id="44"/>
+    </w:p>
+    <w:p>
+      <w:r>
         <w:drawing>
-          <wp:inline distT="0" distB="0" distL="0" distR="0" wp14:anchorId="107ED11D" wp14:editId="45C4D65D">
-            <wp:extent cx="5731510" cy="3463925"/>
-            <wp:effectExtent l="0" t="0" r="2540" b="3175"/>
-            <wp:docPr id="4" name="Picture 4" descr="Diagram&#10;&#10;Description automatically generated"/>
+          <wp:inline distT="0" distB="0" distL="0" distR="0" wp14:anchorId="2FA3810C" wp14:editId="1D158DB8">
+            <wp:extent cx="5731510" cy="2516505"/>
+            <wp:effectExtent l="0" t="0" r="2540" b="0"/>
+            <wp:docPr id="2" name="Picture 2" descr="Chart, box and whisker chart&#10;&#10;Description automatically generated"/>
             <wp:cNvGraphicFramePr>
               <a:graphicFrameLocks xmlns:a="http://schemas.openxmlformats.org/drawingml/2006/main" noChangeAspect="1"/>
             </wp:cNvGraphicFramePr>
@@ -15814,36 +15850,23 @@
               <a:graphicData uri="http://schemas.openxmlformats.org/drawingml/2006/picture">
                 <pic:pic xmlns:pic="http://schemas.openxmlformats.org/drawingml/2006/picture">
                   <pic:nvPicPr>
-                    <pic:cNvPr id="4" name="Picture 4" descr="Diagram&#10;&#10;Description automatically generated"/>
-                    <pic:cNvPicPr>
-                      <a:picLocks noChangeAspect="1" noChangeArrowheads="1"/>
-                    </pic:cNvPicPr>
+                    <pic:cNvPr id="2" name="Picture 2" descr="Chart, box and whisker chart&#10;&#10;Description automatically generated"/>
+                    <pic:cNvPicPr/>
                   </pic:nvPicPr>
                   <pic:blipFill>
-                    <a:blip r:embed="rId26">
-                      <a:extLst>
-                        <a:ext uri="{28A0092B-C50C-407E-A947-70E740481C1C}">
-                          <a14:useLocalDpi xmlns:a14="http://schemas.microsoft.com/office/drawing/2010/main" val="0"/>
-                        </a:ext>
-                      </a:extLst>
-                    </a:blip>
-                    <a:srcRect/>
+                    <a:blip r:embed="rId26"/>
                     <a:stretch>
                       <a:fillRect/>
                     </a:stretch>
                   </pic:blipFill>
-                  <pic:spPr bwMode="auto">
+                  <pic:spPr>
                     <a:xfrm>
                       <a:off x="0" y="0"/>
-                      <a:ext cx="5731510" cy="3463925"/>
+                      <a:ext cx="5731510" cy="2516505"/>
                     </a:xfrm>
                     <a:prstGeom prst="rect">
                       <a:avLst/>
                     </a:prstGeom>
-                    <a:noFill/>
-                    <a:ln>
-                      <a:noFill/>
-                    </a:ln>
                   </pic:spPr>
                 </pic:pic>
               </a:graphicData>
@@ -15857,11 +15880,11 @@
       <w:pPr>
         <w:pStyle w:val="Heading1"/>
       </w:pPr>
-      <w:bookmarkStart w:id="47" w:name="_Toc96009511"/>
+      <w:bookmarkStart w:id="45" w:name="_Toc96009511"/>
       <w:r>
         <w:t>Testing</w:t>
       </w:r>
-      <w:bookmarkEnd w:id="47"/>
+      <w:bookmarkEnd w:id="45"/>
       <w:r>
         <w:t xml:space="preserve"> </w:t>
       </w:r>
@@ -15885,8 +15908,8 @@
           <w:lang w:val="en-IE"/>
         </w:rPr>
       </w:pPr>
-      <w:bookmarkStart w:id="48" w:name="_Toc36624900"/>
-      <w:bookmarkStart w:id="49" w:name="_Toc96009512"/>
+      <w:bookmarkStart w:id="46" w:name="_Toc36624900"/>
+      <w:bookmarkStart w:id="47" w:name="_Toc96009512"/>
       <w:r>
         <w:rPr>
           <w:rFonts w:asciiTheme="majorHAnsi" w:eastAsiaTheme="majorEastAsia" w:hAnsiTheme="majorHAnsi" w:cstheme="majorBidi"/>
@@ -15897,8 +15920,8 @@
         </w:rPr>
         <w:t>Introduction</w:t>
       </w:r>
-      <w:bookmarkEnd w:id="48"/>
-      <w:bookmarkEnd w:id="49"/>
+      <w:bookmarkEnd w:id="46"/>
+      <w:bookmarkEnd w:id="47"/>
     </w:p>
     <w:p>
       <w:pPr>
@@ -15946,8 +15969,8 @@
           <w:lang w:val="en-IE"/>
         </w:rPr>
       </w:pPr>
-      <w:bookmarkStart w:id="50" w:name="_Toc36624901"/>
-      <w:bookmarkStart w:id="51" w:name="_Toc96009513"/>
+      <w:bookmarkStart w:id="48" w:name="_Toc36624901"/>
+      <w:bookmarkStart w:id="49" w:name="_Toc96009513"/>
       <w:r>
         <w:rPr>
           <w:rFonts w:asciiTheme="majorHAnsi" w:eastAsiaTheme="majorEastAsia" w:hAnsiTheme="majorHAnsi" w:cstheme="majorBidi"/>
@@ -15958,37 +15981,20 @@
         </w:rPr>
         <w:t>Functional Testing</w:t>
       </w:r>
-      <w:bookmarkEnd w:id="50"/>
-      <w:bookmarkEnd w:id="51"/>
-    </w:p>
-    <w:p>
-      <w:pPr>
-        <w:spacing w:after="160" w:line="259" w:lineRule="auto"/>
-        <w:rPr>
-          <w:sz w:val="22"/>
-          <w:szCs w:val="22"/>
+      <w:bookmarkEnd w:id="48"/>
+      <w:bookmarkEnd w:id="49"/>
+    </w:p>
+    <w:p>
+      <w:pPr>
+        <w:rPr>
           <w:lang w:val="en-IE"/>
         </w:rPr>
       </w:pPr>
-    </w:p>
-    <w:p>
-      <w:pPr>
+      <w:r>
         <w:rPr>
           <w:lang w:val="en-IE"/>
         </w:rPr>
-      </w:pPr>
-      <w:r>
-        <w:rPr>
-          <w:lang w:val="en-IE"/>
-        </w:rPr>
-        <w:t xml:space="preserve">I will be testing the login, registration, crud, and navigation functionality. I will be recording my test results using a Black Box. I will log the test number, input, expected output and </w:t>
-      </w:r>
-      <w:r>
-        <w:rPr>
-          <w:lang w:val="en-IE"/>
-        </w:rPr>
-        <w:lastRenderedPageBreak/>
-        <w:t xml:space="preserve">actual output. It is important to check that the output is what you expected. If </w:t>
+        <w:t xml:space="preserve">I will be testing the login, registration, crud, and navigation functionality. I will be recording my test results using a Black Box. I will log the test number, input, expected output and actual output. It is important to check that the output is what you expected. If </w:t>
       </w:r>
       <w:proofErr w:type="spellStart"/>
       <w:r>
@@ -16034,23 +16040,23 @@
         <w:rPr>
           <w:rFonts w:asciiTheme="majorHAnsi" w:hAnsiTheme="majorHAnsi" w:cstheme="majorBidi"/>
           <w:color w:val="2E74B5" w:themeColor="accent1" w:themeShade="BF"/>
-          <w:sz w:val="22"/>
-          <w:szCs w:val="22"/>
+          <w:sz w:val="28"/>
+          <w:szCs w:val="28"/>
           <w:lang w:val="en-IE"/>
         </w:rPr>
       </w:pPr>
-      <w:bookmarkStart w:id="52" w:name="_Toc96009514"/>
+      <w:bookmarkStart w:id="50" w:name="_Toc96009514"/>
       <w:r>
         <w:rPr>
           <w:rFonts w:asciiTheme="majorHAnsi" w:hAnsiTheme="majorHAnsi" w:cstheme="majorBidi"/>
           <w:color w:val="2E74B5" w:themeColor="accent1" w:themeShade="BF"/>
-          <w:sz w:val="22"/>
-          <w:szCs w:val="22"/>
+          <w:sz w:val="28"/>
+          <w:szCs w:val="28"/>
           <w:lang w:val="en-IE"/>
         </w:rPr>
         <w:t>Login/Registration</w:t>
       </w:r>
-      <w:bookmarkEnd w:id="52"/>
+      <w:bookmarkEnd w:id="50"/>
     </w:p>
     <w:p>
       <w:pPr>
@@ -16062,7 +16068,14 @@
         <w:rPr>
           <w:lang w:val="en-IE"/>
         </w:rPr>
-        <w:t xml:space="preserve">To test Login functionality, I first checked to see if a user can register an account. This will require an email and password which will be stored in the database. The register page must be loaded and then the data entered. Once submitted I check the database to see if that user was added to the records. </w:t>
+        <w:t xml:space="preserve">To test Login functionality, I first checked to see if a user can register an account. This will require an email and password which will be stored in the database. The register page must </w:t>
+      </w:r>
+      <w:r>
+        <w:rPr>
+          <w:lang w:val="en-IE"/>
+        </w:rPr>
+        <w:lastRenderedPageBreak/>
+        <w:t xml:space="preserve">be loaded and then the data entered. Once submitted I check the database to see if that user was added to the records. </w:t>
       </w:r>
     </w:p>
     <w:p>
@@ -16591,23 +16604,23 @@
         <w:rPr>
           <w:rFonts w:asciiTheme="majorHAnsi" w:hAnsiTheme="majorHAnsi" w:cstheme="majorBidi"/>
           <w:color w:val="2E74B5" w:themeColor="accent1" w:themeShade="BF"/>
-          <w:sz w:val="22"/>
-          <w:szCs w:val="22"/>
+          <w:sz w:val="28"/>
+          <w:szCs w:val="28"/>
           <w:lang w:val="en-IE"/>
         </w:rPr>
       </w:pPr>
-      <w:bookmarkStart w:id="53" w:name="_Toc96009515"/>
+      <w:bookmarkStart w:id="51" w:name="_Toc96009515"/>
       <w:r>
         <w:rPr>
           <w:rFonts w:asciiTheme="majorHAnsi" w:hAnsiTheme="majorHAnsi" w:cstheme="majorBidi"/>
           <w:color w:val="2E74B5" w:themeColor="accent1" w:themeShade="BF"/>
-          <w:sz w:val="22"/>
-          <w:szCs w:val="22"/>
+          <w:sz w:val="28"/>
+          <w:szCs w:val="28"/>
           <w:lang w:val="en-IE"/>
         </w:rPr>
         <w:t>Navigation</w:t>
       </w:r>
-      <w:bookmarkEnd w:id="53"/>
+      <w:bookmarkEnd w:id="51"/>
     </w:p>
     <w:p>
       <w:pPr>
@@ -17006,32 +17019,31 @@
         <w:rPr>
           <w:rFonts w:asciiTheme="majorHAnsi" w:hAnsiTheme="majorHAnsi" w:cstheme="majorBidi"/>
           <w:color w:val="2E74B5" w:themeColor="accent1" w:themeShade="BF"/>
-          <w:sz w:val="22"/>
-          <w:szCs w:val="22"/>
+          <w:sz w:val="28"/>
+          <w:szCs w:val="28"/>
           <w:lang w:val="en-IE"/>
         </w:rPr>
       </w:pPr>
-      <w:bookmarkStart w:id="54" w:name="_Toc36624904"/>
-      <w:bookmarkStart w:id="55" w:name="_Toc96009517"/>
+      <w:bookmarkStart w:id="52" w:name="_Toc36624904"/>
+      <w:bookmarkStart w:id="53" w:name="_Toc96009517"/>
       <w:r>
         <w:rPr>
           <w:rFonts w:asciiTheme="majorHAnsi" w:hAnsiTheme="majorHAnsi" w:cstheme="majorBidi"/>
           <w:color w:val="2E74B5" w:themeColor="accent1" w:themeShade="BF"/>
-          <w:sz w:val="22"/>
-          <w:szCs w:val="22"/>
+          <w:sz w:val="28"/>
+          <w:szCs w:val="28"/>
           <w:lang w:val="en-IE"/>
         </w:rPr>
-        <w:lastRenderedPageBreak/>
         <w:t>CRUD</w:t>
       </w:r>
-      <w:bookmarkEnd w:id="54"/>
-      <w:bookmarkEnd w:id="55"/>
+      <w:bookmarkEnd w:id="52"/>
+      <w:bookmarkEnd w:id="53"/>
       <w:r>
         <w:rPr>
           <w:rFonts w:asciiTheme="majorHAnsi" w:hAnsiTheme="majorHAnsi" w:cstheme="majorBidi"/>
           <w:color w:val="2E74B5" w:themeColor="accent1" w:themeShade="BF"/>
-          <w:sz w:val="22"/>
-          <w:szCs w:val="22"/>
+          <w:sz w:val="28"/>
+          <w:szCs w:val="28"/>
           <w:lang w:val="en-IE"/>
         </w:rPr>
         <w:t xml:space="preserve"> </w:t>
@@ -17047,7 +17059,14 @@
         <w:rPr>
           <w:lang w:val="en-IE"/>
         </w:rPr>
-        <w:t>For the Crud functionality testing I tested my create function first. I went to the web app’s create page and added data to the database through a forum. I then submitted the data and checked the database to see if the correct data had been added and a post was created. When the data is being submitted it is checked in the store function of my controlled. It uses a validate function to make sure the data that the user is submitting is valid.</w:t>
+        <w:t xml:space="preserve">For the Crud functionality testing I tested my create function first. I went to the web app’s create page and added data to the database through a forum. I then submitted the data and checked the database to see if the correct data had been added and a post was created. When the data is being submitted it is checked in the store function of my controlled. It uses </w:t>
+      </w:r>
+      <w:r>
+        <w:rPr>
+          <w:lang w:val="en-IE"/>
+        </w:rPr>
+        <w:lastRenderedPageBreak/>
+        <w:t>a validate function to make sure the data that the user is submitting is valid.</w:t>
       </w:r>
       <w:r>
         <w:rPr>
@@ -17799,7 +17818,6 @@
               <w:rPr>
                 <w:lang w:val="en-IE"/>
               </w:rPr>
-              <w:lastRenderedPageBreak/>
               <w:t>4</w:t>
             </w:r>
           </w:p>
@@ -17969,11 +17987,11 @@
       <w:pPr>
         <w:pStyle w:val="Heading3"/>
       </w:pPr>
-      <w:bookmarkStart w:id="56" w:name="_Toc96009518"/>
+      <w:bookmarkStart w:id="54" w:name="_Toc96009518"/>
       <w:r>
         <w:t>Discussion of Functional Testing Results</w:t>
       </w:r>
-      <w:bookmarkEnd w:id="56"/>
+      <w:bookmarkEnd w:id="54"/>
     </w:p>
     <w:p>
       <w:r>
@@ -18009,8 +18027,8 @@
           <w:lang w:val="en-IE"/>
         </w:rPr>
       </w:pPr>
-      <w:bookmarkStart w:id="57" w:name="_Toc36624906"/>
-      <w:bookmarkStart w:id="58" w:name="_Toc96009519"/>
+      <w:bookmarkStart w:id="55" w:name="_Toc36624906"/>
+      <w:bookmarkStart w:id="56" w:name="_Toc96009519"/>
       <w:r>
         <w:rPr>
           <w:rFonts w:asciiTheme="majorHAnsi" w:eastAsiaTheme="majorEastAsia" w:hAnsiTheme="majorHAnsi" w:cstheme="majorBidi"/>
@@ -18021,8 +18039,8 @@
         </w:rPr>
         <w:t>User Testing</w:t>
       </w:r>
-      <w:bookmarkEnd w:id="57"/>
-      <w:bookmarkEnd w:id="58"/>
+      <w:bookmarkEnd w:id="55"/>
+      <w:bookmarkEnd w:id="56"/>
     </w:p>
     <w:p>
       <w:pPr>
@@ -18079,8 +18097,8 @@
           <w:lang w:val="en-IE"/>
         </w:rPr>
       </w:pPr>
-      <w:bookmarkStart w:id="59" w:name="_Toc36624907"/>
-      <w:bookmarkStart w:id="60" w:name="_Toc96009520"/>
+      <w:bookmarkStart w:id="57" w:name="_Toc36624907"/>
+      <w:bookmarkStart w:id="58" w:name="_Toc96009520"/>
       <w:r>
         <w:rPr>
           <w:rFonts w:asciiTheme="majorHAnsi" w:eastAsiaTheme="majorEastAsia" w:hAnsiTheme="majorHAnsi" w:cstheme="majorBidi"/>
@@ -18091,33 +18109,28 @@
         </w:rPr>
         <w:t>Conclusion</w:t>
       </w:r>
-      <w:bookmarkEnd w:id="59"/>
-      <w:bookmarkEnd w:id="60"/>
+      <w:bookmarkEnd w:id="57"/>
+      <w:bookmarkEnd w:id="58"/>
     </w:p>
     <w:p>
       <w:r>
         <w:t>I had no issues when testing and everything worked as expected. I found it useful to record the steps taken, the input, expected output and actual output. Recording these makes it much easier to review and make changes where necessary. Logging each step is also useful in case you must go back and fix other problems or debug.</w:t>
       </w:r>
     </w:p>
-    <w:p>
-      <w:r>
-        <w:br w:type="page"/>
-      </w:r>
-    </w:p>
+    <w:p/>
     <w:p>
       <w:pPr>
         <w:pStyle w:val="Heading1"/>
         <w:spacing w:line="259" w:lineRule="auto"/>
         <w:ind w:left="432"/>
       </w:pPr>
-      <w:bookmarkStart w:id="61" w:name="_Toc36624908"/>
-      <w:bookmarkStart w:id="62" w:name="_Toc96009521"/>
-      <w:r>
-        <w:lastRenderedPageBreak/>
+      <w:bookmarkStart w:id="59" w:name="_Toc36624908"/>
+      <w:bookmarkStart w:id="60" w:name="_Toc96009521"/>
+      <w:r>
         <w:t>Project Management</w:t>
       </w:r>
-      <w:bookmarkEnd w:id="61"/>
-      <w:bookmarkEnd w:id="62"/>
+      <w:bookmarkEnd w:id="59"/>
+      <w:bookmarkEnd w:id="60"/>
     </w:p>
     <w:p/>
     <w:p>
@@ -18126,13 +18139,13 @@
         <w:spacing w:line="259" w:lineRule="auto"/>
         <w:ind w:left="576"/>
       </w:pPr>
-      <w:bookmarkStart w:id="63" w:name="_Toc36624909"/>
-      <w:bookmarkStart w:id="64" w:name="_Toc96009522"/>
+      <w:bookmarkStart w:id="61" w:name="_Toc36624909"/>
+      <w:bookmarkStart w:id="62" w:name="_Toc96009522"/>
       <w:r>
         <w:t>Introduction</w:t>
       </w:r>
-      <w:bookmarkEnd w:id="63"/>
-      <w:bookmarkEnd w:id="64"/>
+      <w:bookmarkEnd w:id="61"/>
+      <w:bookmarkEnd w:id="62"/>
     </w:p>
     <w:p/>
     <w:p>
@@ -18154,13 +18167,13 @@
         <w:spacing w:line="259" w:lineRule="auto"/>
         <w:ind w:left="576"/>
       </w:pPr>
-      <w:bookmarkStart w:id="65" w:name="_Toc36624910"/>
-      <w:bookmarkStart w:id="66" w:name="_Toc96009523"/>
+      <w:bookmarkStart w:id="63" w:name="_Toc36624910"/>
+      <w:bookmarkStart w:id="64" w:name="_Toc96009523"/>
       <w:r>
         <w:t>Project Phases</w:t>
       </w:r>
-      <w:bookmarkEnd w:id="65"/>
-      <w:bookmarkEnd w:id="66"/>
+      <w:bookmarkEnd w:id="63"/>
+      <w:bookmarkEnd w:id="64"/>
     </w:p>
     <w:p/>
     <w:p>
@@ -18169,13 +18182,13 @@
         <w:spacing w:after="160" w:line="259" w:lineRule="auto"/>
         <w:ind w:left="720"/>
       </w:pPr>
-      <w:bookmarkStart w:id="67" w:name="_Toc36624912"/>
-      <w:bookmarkStart w:id="68" w:name="_Toc96009524"/>
+      <w:bookmarkStart w:id="65" w:name="_Toc36624912"/>
+      <w:bookmarkStart w:id="66" w:name="_Toc96009524"/>
       <w:r>
         <w:t>Requirements</w:t>
       </w:r>
-      <w:bookmarkEnd w:id="67"/>
-      <w:bookmarkEnd w:id="68"/>
+      <w:bookmarkEnd w:id="65"/>
+      <w:bookmarkEnd w:id="66"/>
       <w:r>
         <w:t xml:space="preserve"> </w:t>
       </w:r>
@@ -18201,24 +18214,22 @@
         <w:pStyle w:val="Heading3"/>
         <w:spacing w:after="160" w:line="259" w:lineRule="auto"/>
         <w:ind w:left="720"/>
-      </w:pPr>
-      <w:bookmarkStart w:id="69" w:name="_Toc36624913"/>
-      <w:bookmarkStart w:id="70" w:name="_Toc96009525"/>
-      <w:r>
+        <w:rPr>
+          <w:sz w:val="28"/>
+          <w:szCs w:val="28"/>
+        </w:rPr>
+      </w:pPr>
+      <w:bookmarkStart w:id="67" w:name="_Toc36624913"/>
+      <w:bookmarkStart w:id="68" w:name="_Toc96009525"/>
+      <w:r>
+        <w:rPr>
+          <w:sz w:val="28"/>
+          <w:szCs w:val="28"/>
+        </w:rPr>
         <w:t>Design</w:t>
       </w:r>
-      <w:bookmarkEnd w:id="69"/>
-      <w:bookmarkEnd w:id="70"/>
-    </w:p>
-    <w:p>
-      <w:pPr>
-        <w:pStyle w:val="Heading3"/>
-        <w:numPr>
-          <w:ilvl w:val="0"/>
-          <w:numId w:val="0"/>
-        </w:numPr>
-        <w:ind w:left="720"/>
-      </w:pPr>
+      <w:bookmarkEnd w:id="67"/>
+      <w:bookmarkEnd w:id="68"/>
     </w:p>
     <w:p>
       <w:r>
@@ -18227,21 +18238,11 @@
       <w:r>
         <w:t xml:space="preserve"> I first started with a wire frame, then slowly built up a high fidelity in </w:t>
       </w:r>
-      <w:proofErr w:type="spellStart"/>
-      <w:r>
-        <w:t>figma</w:t>
-      </w:r>
-      <w:proofErr w:type="spellEnd"/>
-      <w:r>
-        <w:t xml:space="preserve"> using my fonts and </w:t>
-      </w:r>
-      <w:proofErr w:type="spellStart"/>
-      <w:r>
-        <w:t>colours</w:t>
-      </w:r>
-      <w:proofErr w:type="spellEnd"/>
-      <w:r>
-        <w:t>.</w:t>
+      <w:r>
+        <w:t>F</w:t>
+      </w:r>
+      <w:r>
+        <w:t>igma using my fonts and colours.</w:t>
       </w:r>
     </w:p>
     <w:p/>
@@ -18250,27 +18251,29 @@
         <w:pStyle w:val="Heading3"/>
         <w:spacing w:after="160" w:line="259" w:lineRule="auto"/>
         <w:ind w:left="720"/>
-      </w:pPr>
-      <w:bookmarkStart w:id="71" w:name="_Toc36624914"/>
-      <w:bookmarkStart w:id="72" w:name="_Toc96009526"/>
-      <w:r>
+        <w:rPr>
+          <w:sz w:val="28"/>
+          <w:szCs w:val="28"/>
+        </w:rPr>
+      </w:pPr>
+      <w:bookmarkStart w:id="69" w:name="_Toc36624914"/>
+      <w:bookmarkStart w:id="70" w:name="_Toc96009526"/>
+      <w:r>
+        <w:rPr>
+          <w:sz w:val="28"/>
+          <w:szCs w:val="28"/>
+        </w:rPr>
         <w:t>Implementation</w:t>
       </w:r>
-      <w:bookmarkEnd w:id="71"/>
-      <w:bookmarkEnd w:id="72"/>
-      <w:r>
+      <w:bookmarkEnd w:id="69"/>
+      <w:bookmarkEnd w:id="70"/>
+      <w:r>
+        <w:rPr>
+          <w:sz w:val="28"/>
+          <w:szCs w:val="28"/>
+        </w:rPr>
         <w:t xml:space="preserve"> </w:t>
       </w:r>
-    </w:p>
-    <w:p>
-      <w:pPr>
-        <w:pStyle w:val="Heading3"/>
-        <w:numPr>
-          <w:ilvl w:val="0"/>
-          <w:numId w:val="0"/>
-        </w:numPr>
-        <w:ind w:left="720"/>
-      </w:pPr>
     </w:p>
     <w:p>
       <w:r>
@@ -18285,14 +18288,22 @@
         <w:pStyle w:val="Heading3"/>
         <w:spacing w:after="160" w:line="259" w:lineRule="auto"/>
         <w:ind w:left="720"/>
-      </w:pPr>
-      <w:bookmarkStart w:id="73" w:name="_Toc36624915"/>
-      <w:bookmarkStart w:id="74" w:name="_Toc96009527"/>
-      <w:r>
+        <w:rPr>
+          <w:sz w:val="28"/>
+          <w:szCs w:val="28"/>
+        </w:rPr>
+      </w:pPr>
+      <w:bookmarkStart w:id="71" w:name="_Toc36624915"/>
+      <w:bookmarkStart w:id="72" w:name="_Toc96009527"/>
+      <w:r>
+        <w:rPr>
+          <w:sz w:val="28"/>
+          <w:szCs w:val="28"/>
+        </w:rPr>
         <w:t>Testing</w:t>
       </w:r>
-      <w:bookmarkEnd w:id="73"/>
-      <w:bookmarkEnd w:id="74"/>
+      <w:bookmarkEnd w:id="71"/>
+      <w:bookmarkEnd w:id="72"/>
     </w:p>
     <w:p>
       <w:r>
@@ -18311,13 +18322,13 @@
         <w:spacing w:line="259" w:lineRule="auto"/>
         <w:ind w:left="576"/>
       </w:pPr>
-      <w:bookmarkStart w:id="75" w:name="_Toc36624921"/>
-      <w:bookmarkStart w:id="76" w:name="_Toc96009528"/>
+      <w:bookmarkStart w:id="73" w:name="_Toc36624921"/>
+      <w:bookmarkStart w:id="74" w:name="_Toc96009528"/>
       <w:r>
         <w:t>SCRUM Methodology</w:t>
       </w:r>
-      <w:bookmarkEnd w:id="75"/>
-      <w:bookmarkEnd w:id="76"/>
+      <w:bookmarkEnd w:id="73"/>
+      <w:bookmarkEnd w:id="74"/>
     </w:p>
     <w:p/>
     <w:p>
@@ -18331,7 +18342,11 @@
         <w:t>Scrum has three roles, the product owner, scrum master and the development team.</w:t>
       </w:r>
       <w:r>
-        <w:t xml:space="preserve"> Scrum is quite effective for group projects but not necessarily the best method to product development for a solo project. Scrum projects will have a daily scrum to communicate with each other quickly and keep up to date. It is not meant for detailed discussions.</w:t>
+        <w:t xml:space="preserve"> Scrum is quite effective for group projects but not necessarily the best method to product </w:t>
+      </w:r>
+      <w:r>
+        <w:lastRenderedPageBreak/>
+        <w:t>development for a solo project. Scrum projects will have a daily scrum to communicate with each other quickly and keep up to date. It is not meant for detailed discussions.</w:t>
       </w:r>
     </w:p>
     <w:p/>
@@ -18347,13 +18362,19 @@
       <w:r>
         <w:t xml:space="preserve">In my project I am using several useful project management tools are used such as, GitHub Project, Kanban boards and Gantt Charts. In GitHub project I have my project repo where I backup my code to. I also use the GitHub Kanban board. I use this to have a </w:t>
       </w:r>
+      <w:r>
+        <w:t>to</w:t>
+      </w:r>
+      <w:r>
+        <w:t xml:space="preserve"> do, </w:t>
+      </w:r>
       <w:proofErr w:type="gramStart"/>
       <w:r>
-        <w:t>To</w:t>
+        <w:t>In</w:t>
       </w:r>
       <w:proofErr w:type="gramEnd"/>
       <w:r>
-        <w:t xml:space="preserve"> do, In progress and Done list. </w:t>
+        <w:t xml:space="preserve"> progress and Done list. </w:t>
       </w:r>
     </w:p>
     <w:p>
@@ -18490,12 +18511,14 @@
     <w:p/>
     <w:p/>
     <w:p/>
+    <w:p/>
+    <w:p/>
+    <w:p/>
     <w:p>
       <w:r>
         <w:rPr>
           <w:noProof/>
         </w:rPr>
-        <w:lastRenderedPageBreak/>
         <w:drawing>
           <wp:anchor distT="0" distB="0" distL="114300" distR="114300" simplePos="0" relativeHeight="251664384" behindDoc="0" locked="0" layoutInCell="1" allowOverlap="1" wp14:anchorId="2660D93F" wp14:editId="56A61D88">
             <wp:simplePos x="0" y="0"/>
@@ -18645,28 +18668,30 @@
     <w:p/>
     <w:p/>
     <w:p/>
+    <w:p/>
+    <w:p/>
     <w:p>
       <w:pPr>
         <w:pStyle w:val="Heading2"/>
         <w:spacing w:line="259" w:lineRule="auto"/>
         <w:ind w:left="576"/>
       </w:pPr>
-      <w:bookmarkStart w:id="77" w:name="_Toc36624922"/>
-      <w:bookmarkStart w:id="78" w:name="_Toc96009529"/>
-      <w:r>
+      <w:bookmarkStart w:id="75" w:name="_Toc36624922"/>
+      <w:bookmarkStart w:id="76" w:name="_Toc96009529"/>
+      <w:r>
+        <w:lastRenderedPageBreak/>
         <w:t>Project Management Tools</w:t>
       </w:r>
-      <w:bookmarkEnd w:id="77"/>
-      <w:bookmarkEnd w:id="78"/>
-    </w:p>
-    <w:p/>
+      <w:bookmarkEnd w:id="75"/>
+      <w:bookmarkEnd w:id="76"/>
+    </w:p>
     <w:p>
       <w:pPr>
         <w:pStyle w:val="Heading3"/>
         <w:spacing w:after="160" w:line="259" w:lineRule="auto"/>
         <w:ind w:left="720"/>
       </w:pPr>
-      <w:bookmarkStart w:id="79" w:name="_Toc96009530"/>
+      <w:bookmarkStart w:id="77" w:name="_Toc96009530"/>
       <w:proofErr w:type="spellStart"/>
       <w:r>
         <w:t>Github</w:t>
@@ -18675,24 +18700,55 @@
       <w:r>
         <w:t xml:space="preserve"> Project</w:t>
       </w:r>
-      <w:bookmarkEnd w:id="79"/>
-    </w:p>
-    <w:p>
-      <w:r>
-        <w:t>Description</w:t>
-      </w:r>
-    </w:p>
-    <w:p>
-      <w:r>
-        <w:t xml:space="preserve">Include </w:t>
-      </w:r>
-      <w:r>
-        <w:t>screen shots</w:t>
-      </w:r>
-    </w:p>
-    <w:p>
-      <w:r>
-        <w:t>How it worked in practice</w:t>
+      <w:bookmarkEnd w:id="77"/>
+    </w:p>
+    <w:p>
+      <w:proofErr w:type="spellStart"/>
+      <w:r>
+        <w:t>Github</w:t>
+      </w:r>
+      <w:proofErr w:type="spellEnd"/>
+      <w:r>
+        <w:t xml:space="preserve"> project is used to manage your project. I was able to create a project and use their Kanban board. Using their Kanban board is very useful as I can plan out what I need to do. I can then keep track of what I am doing and what has been done. I can also make a back log of work to do.</w:t>
+      </w:r>
+    </w:p>
+    <w:p>
+      <w:r>
+        <w:drawing>
+          <wp:inline distT="0" distB="0" distL="0" distR="0" wp14:anchorId="5FC56181" wp14:editId="323A688E">
+            <wp:extent cx="5731510" cy="635635"/>
+            <wp:effectExtent l="0" t="0" r="2540" b="0"/>
+            <wp:docPr id="3" name="Picture 3"/>
+            <wp:cNvGraphicFramePr>
+              <a:graphicFrameLocks xmlns:a="http://schemas.openxmlformats.org/drawingml/2006/main" noChangeAspect="1"/>
+            </wp:cNvGraphicFramePr>
+            <a:graphic xmlns:a="http://schemas.openxmlformats.org/drawingml/2006/main">
+              <a:graphicData uri="http://schemas.openxmlformats.org/drawingml/2006/picture">
+                <pic:pic xmlns:pic="http://schemas.openxmlformats.org/drawingml/2006/picture">
+                  <pic:nvPicPr>
+                    <pic:cNvPr id="1" name=""/>
+                    <pic:cNvPicPr/>
+                  </pic:nvPicPr>
+                  <pic:blipFill>
+                    <a:blip r:embed="rId32"/>
+                    <a:stretch>
+                      <a:fillRect/>
+                    </a:stretch>
+                  </pic:blipFill>
+                  <pic:spPr>
+                    <a:xfrm>
+                      <a:off x="0" y="0"/>
+                      <a:ext cx="5731510" cy="635635"/>
+                    </a:xfrm>
+                    <a:prstGeom prst="rect">
+                      <a:avLst/>
+                    </a:prstGeom>
+                  </pic:spPr>
+                </pic:pic>
+              </a:graphicData>
+            </a:graphic>
+          </wp:inline>
+        </w:drawing>
       </w:r>
     </w:p>
     <w:p/>
@@ -18702,70 +18758,223 @@
         <w:spacing w:after="160" w:line="259" w:lineRule="auto"/>
         <w:ind w:left="720"/>
       </w:pPr>
-      <w:bookmarkStart w:id="80" w:name="_Toc36624924"/>
-      <w:bookmarkStart w:id="81" w:name="_Toc96009531"/>
+      <w:bookmarkStart w:id="78" w:name="_Toc36624924"/>
+      <w:bookmarkStart w:id="79" w:name="_Toc96009531"/>
       <w:r>
         <w:t>GitHub</w:t>
+      </w:r>
+      <w:bookmarkEnd w:id="78"/>
+      <w:bookmarkEnd w:id="79"/>
+    </w:p>
+    <w:p>
+      <w:r>
+        <w:t>GitHub</w:t>
+      </w:r>
+      <w:r>
+        <w:t xml:space="preserve"> was useful for storing my code repository. </w:t>
+      </w:r>
+      <w:r>
+        <w:t>Every time</w:t>
+      </w:r>
+      <w:r>
+        <w:t xml:space="preserve"> I work on </w:t>
+      </w:r>
+      <w:r>
+        <w:t>code, I</w:t>
+      </w:r>
+      <w:r>
+        <w:t xml:space="preserve"> can commit the changes at the end of the session. Once committed I push it up to the </w:t>
+      </w:r>
+      <w:r>
+        <w:t>GitHub</w:t>
+      </w:r>
+      <w:r>
+        <w:t xml:space="preserve"> repo. </w:t>
+      </w:r>
+      <w:r>
+        <w:t>I can also pull down the project on GitHub if working on another pc.</w:t>
+      </w:r>
+    </w:p>
+    <w:p/>
+    <w:p/>
+    <w:p>
+      <w:pPr>
+        <w:pStyle w:val="Heading1"/>
+      </w:pPr>
+      <w:bookmarkStart w:id="80" w:name="_Toc36624926"/>
+      <w:bookmarkStart w:id="81" w:name="_Toc96009532"/>
+      <w:r>
+        <w:t>Reflection</w:t>
       </w:r>
       <w:bookmarkEnd w:id="80"/>
       <w:bookmarkEnd w:id="81"/>
     </w:p>
-    <w:p>
-      <w:r>
-        <w:t>Description</w:t>
-      </w:r>
-    </w:p>
-    <w:p>
-      <w:r>
-        <w:t>How it is used</w:t>
-      </w:r>
-    </w:p>
-    <w:p>
-      <w:r>
-        <w:t>How it worked in practice</w:t>
-      </w:r>
-    </w:p>
     <w:p/>
     <w:p>
       <w:pPr>
-        <w:spacing w:after="160" w:line="259" w:lineRule="auto"/>
-      </w:pPr>
-      <w:r>
-        <w:br w:type="page"/>
-      </w:r>
-    </w:p>
-    <w:p>
-      <w:pPr>
-        <w:pStyle w:val="Heading1"/>
-      </w:pPr>
-      <w:bookmarkStart w:id="82" w:name="_Toc36624926"/>
-      <w:bookmarkStart w:id="83" w:name="_Toc96009532"/>
-      <w:r>
-        <w:lastRenderedPageBreak/>
-        <w:t>Reflection</w:t>
+        <w:pStyle w:val="Heading2"/>
+      </w:pPr>
+      <w:bookmarkStart w:id="82" w:name="_Toc36624927"/>
+      <w:bookmarkStart w:id="83" w:name="_Toc96009533"/>
+      <w:r>
+        <w:t>Your views on the project</w:t>
       </w:r>
       <w:bookmarkEnd w:id="82"/>
       <w:bookmarkEnd w:id="83"/>
+      <w:r>
+        <w:t xml:space="preserve"> </w:t>
+      </w:r>
+    </w:p>
+    <w:p>
+      <w:r>
+        <w:t xml:space="preserve">I think the project went well. I found staying organized was a big help. Using the tools like GitHub to manage my project made a big difference when staying organized and keeping everything on track. </w:t>
+      </w:r>
+      <w:r>
+        <w:br/>
+        <w:t xml:space="preserve">I struggled a little bit with entity relationships and foreign keys within Laravel. </w:t>
+      </w:r>
     </w:p>
     <w:p/>
     <w:p>
       <w:pPr>
         <w:pStyle w:val="Heading2"/>
       </w:pPr>
-      <w:bookmarkStart w:id="84" w:name="_Toc36624927"/>
-      <w:bookmarkStart w:id="85" w:name="_Toc96009533"/>
-      <w:r>
-        <w:t>Your views on the project</w:t>
+      <w:bookmarkStart w:id="84" w:name="_Toc96009534"/>
+      <w:r>
+        <w:t>How could the project could be developed further?</w:t>
       </w:r>
       <w:bookmarkEnd w:id="84"/>
+    </w:p>
+    <w:p>
+      <w:r>
+        <w:t xml:space="preserve">I would </w:t>
+      </w:r>
+      <w:r>
+        <w:t>like</w:t>
+      </w:r>
+      <w:r>
+        <w:t xml:space="preserve"> to have worked more with </w:t>
+      </w:r>
+      <w:r>
+        <w:t>SQL</w:t>
+      </w:r>
+      <w:r>
+        <w:t xml:space="preserve"> </w:t>
+      </w:r>
+      <w:r>
+        <w:t>queries</w:t>
+      </w:r>
+      <w:r>
+        <w:t xml:space="preserve"> in Laravel, for example having sort or filter functionality.</w:t>
+      </w:r>
+    </w:p>
+    <w:p>
+      <w:r>
+        <w:t xml:space="preserve">I would </w:t>
+      </w:r>
+      <w:r>
+        <w:t>like</w:t>
+      </w:r>
+      <w:r>
+        <w:t xml:space="preserve"> to have done more user testing to see if I could make my application’s </w:t>
+      </w:r>
+      <w:r>
+        <w:t>front-end</w:t>
+      </w:r>
+      <w:r>
+        <w:t xml:space="preserve"> smoother.  </w:t>
+      </w:r>
+    </w:p>
+    <w:p/>
+    <w:p>
+      <w:pPr>
+        <w:pStyle w:val="Heading2"/>
+      </w:pPr>
+      <w:bookmarkStart w:id="85" w:name="_Toc96009535"/>
+      <w:r>
+        <w:lastRenderedPageBreak/>
+        <w:t>Assessment of your learning.</w:t>
+      </w:r>
       <w:bookmarkEnd w:id="85"/>
+    </w:p>
+    <w:p>
+      <w:r>
+        <w:t xml:space="preserve">I feel my back end and </w:t>
+      </w:r>
+      <w:r>
+        <w:t>front-end</w:t>
+      </w:r>
+      <w:r>
+        <w:t xml:space="preserve"> development</w:t>
+      </w:r>
+      <w:r>
+        <w:t xml:space="preserve"> skills are a lot better. It was useful to develop my Laravel skills further from the advanced web development module</w:t>
+      </w:r>
+      <w:r>
+        <w:t xml:space="preserve">. My understanding of the model </w:t>
+      </w:r>
+      <w:r>
+        <w:t xml:space="preserve">view </w:t>
+      </w:r>
+      <w:r>
+        <w:t>controller design is a lot better than before starting the project.</w:t>
+      </w:r>
+      <w:r>
+        <w:br/>
+        <w:t xml:space="preserve">I think my project management skills are a lot better. I now understand how to use and implement the necessary project management skills such as </w:t>
+      </w:r>
+      <w:r>
+        <w:t xml:space="preserve">requirements, design, implementation, and testing. I now know how to use </w:t>
+      </w:r>
+      <w:r>
+        <w:t xml:space="preserve">backflow, </w:t>
+      </w:r>
+      <w:r>
+        <w:t>Kanban</w:t>
+      </w:r>
+      <w:r>
+        <w:t xml:space="preserve"> boards, Gannt charts and sprints</w:t>
+      </w:r>
+      <w:r>
+        <w:t xml:space="preserve"> to help with project management</w:t>
+      </w:r>
+      <w:r>
+        <w:t>.</w:t>
+      </w:r>
+      <w:r>
+        <w:br/>
+      </w:r>
+    </w:p>
+    <w:p>
+      <w:pPr>
+        <w:pStyle w:val="Heading2"/>
+      </w:pPr>
+      <w:bookmarkStart w:id="86" w:name="_Toc36624928"/>
+      <w:bookmarkStart w:id="87" w:name="_Toc96009536"/>
+      <w:r>
+        <w:t>Completing a large software development project</w:t>
+      </w:r>
+      <w:bookmarkEnd w:id="86"/>
+      <w:bookmarkEnd w:id="87"/>
       <w:r>
         <w:t xml:space="preserve"> </w:t>
       </w:r>
     </w:p>
     <w:p>
       <w:r>
-        <w:t xml:space="preserve">Describe how you feel the project went from your perspective.  </w:t>
+        <w:t xml:space="preserve">I learned that </w:t>
+      </w:r>
+      <w:r>
+        <w:t>it’s</w:t>
+      </w:r>
+      <w:r>
+        <w:t xml:space="preserve"> important to stay on top of your work and not fall behind is very important. Keeping track of what you have done and what needs to be done is also </w:t>
+      </w:r>
+      <w:r>
+        <w:t>important.</w:t>
+      </w:r>
+      <w:r>
+        <w:t xml:space="preserve"> Creating a plan and sticking to it is also important so you are not repeating steps.</w:t>
       </w:r>
     </w:p>
     <w:p/>
@@ -18773,203 +18982,129 @@
       <w:pPr>
         <w:pStyle w:val="Heading2"/>
       </w:pPr>
-      <w:bookmarkStart w:id="86" w:name="_Toc96009534"/>
-      <w:r>
-        <w:t xml:space="preserve">How </w:t>
+      <w:bookmarkStart w:id="88" w:name="_Toc96009537"/>
+      <w:r>
+        <w:t>Technical skills</w:t>
+      </w:r>
+      <w:bookmarkEnd w:id="88"/>
+      <w:r>
+        <w:t xml:space="preserve"> </w:t>
+      </w:r>
+    </w:p>
+    <w:p>
+      <w:r>
+        <w:t xml:space="preserve">My HTML CSS JS and SQL skills are a lot better than before the project. Also, my understanding of working with a web development framework is better. Working with a framework makes more sense when you have multiple dependencies, </w:t>
       </w:r>
       <w:proofErr w:type="gramStart"/>
       <w:r>
-        <w:t>could the project could</w:t>
+        <w:t>languages</w:t>
       </w:r>
       <w:proofErr w:type="gramEnd"/>
       <w:r>
-        <w:t xml:space="preserve"> be developed further?</w:t>
-      </w:r>
-      <w:bookmarkEnd w:id="86"/>
-    </w:p>
-    <w:p/>
+        <w:t xml:space="preserve"> and roles. </w:t>
+      </w:r>
+    </w:p>
     <w:p>
       <w:pPr>
         <w:pStyle w:val="Heading2"/>
       </w:pPr>
-      <w:bookmarkStart w:id="87" w:name="_Toc96009535"/>
-      <w:r>
-        <w:t>Assessment of your learning.</w:t>
-      </w:r>
-      <w:bookmarkEnd w:id="87"/>
-    </w:p>
-    <w:p>
-      <w:r>
-        <w:t xml:space="preserve">Critically assess your learning. List what skills and competencies you have learned developed in this Continuous Assessment. </w:t>
-      </w:r>
-    </w:p>
-    <w:p/>
-    <w:p>
-      <w:r>
-        <w:t xml:space="preserve">List which part of the project would need further development and itemize where you feel you have not satisfactorily completed the continuous assessment. </w:t>
-      </w:r>
-    </w:p>
-    <w:p/>
+      <w:bookmarkStart w:id="89" w:name="_Toc96009538"/>
+      <w:r>
+        <w:t>Further competencies and skills</w:t>
+      </w:r>
+      <w:bookmarkEnd w:id="89"/>
+      <w:r>
+        <w:t xml:space="preserve">  </w:t>
+      </w:r>
+    </w:p>
+    <w:p>
+      <w:r>
+        <w:t xml:space="preserve">Further developing my research and design skills with Figma and </w:t>
+      </w:r>
+      <w:r>
+        <w:t>M</w:t>
+      </w:r>
+      <w:r>
+        <w:t>iro was also important.</w:t>
+      </w:r>
+      <w:r>
+        <w:t xml:space="preserve"> Having wireframes ready to go makes building the front-end CSS a lot faster as you have something to work directly from.</w:t>
+      </w:r>
+      <w:r>
+        <w:t xml:space="preserve"> Also researching and understanding other businesses was important when creating mine</w:t>
+      </w:r>
+    </w:p>
+    <w:p>
+      <w:pPr>
+        <w:pStyle w:val="Heading1"/>
+      </w:pPr>
+      <w:bookmarkStart w:id="90" w:name="_Toc96009539"/>
+      <w:r>
+        <w:t>References</w:t>
+      </w:r>
+      <w:bookmarkEnd w:id="90"/>
+    </w:p>
     <w:p>
       <w:pPr>
         <w:pStyle w:val="Heading2"/>
       </w:pPr>
-      <w:bookmarkStart w:id="88" w:name="_Toc36624928"/>
-      <w:bookmarkStart w:id="89" w:name="_Toc96009536"/>
-      <w:r>
-        <w:t>Completing a large software development project</w:t>
-      </w:r>
-      <w:bookmarkEnd w:id="88"/>
-      <w:bookmarkEnd w:id="89"/>
-      <w:r>
-        <w:t xml:space="preserve"> </w:t>
-      </w:r>
-    </w:p>
-    <w:p>
-      <w:r>
-        <w:t>Describe what you have learnt from the project, from the point of view of completing a large software development project.</w:t>
-      </w:r>
-    </w:p>
-    <w:p/>
-    <w:p>
-      <w:pPr>
-        <w:pStyle w:val="Heading2"/>
-      </w:pPr>
-      <w:bookmarkStart w:id="90" w:name="_Toc96009537"/>
-      <w:r>
-        <w:t>Technical skills</w:t>
-      </w:r>
-      <w:bookmarkEnd w:id="90"/>
-      <w:r>
-        <w:t xml:space="preserve"> </w:t>
-      </w:r>
-    </w:p>
-    <w:p>
-      <w:r>
-        <w:t>Describe what you have learnt from the project, from a technical skills viewpoint.</w:t>
-      </w:r>
-    </w:p>
-    <w:p/>
-    <w:p>
-      <w:pPr>
-        <w:pStyle w:val="Heading2"/>
-      </w:pPr>
-      <w:bookmarkStart w:id="91" w:name="_Toc96009538"/>
-      <w:r>
-        <w:t>Further competencies and skills</w:t>
-      </w:r>
-      <w:bookmarkEnd w:id="91"/>
-      <w:r>
-        <w:t xml:space="preserve">  </w:t>
-      </w:r>
-    </w:p>
-    <w:p>
-      <w:r>
-        <w:t>Describe any extra</w:t>
-      </w:r>
-      <w:r>
-        <w:t xml:space="preserve"> competencies and skills</w:t>
-      </w:r>
-      <w:r>
-        <w:t xml:space="preserve"> that would help you with your development in the </w:t>
-      </w:r>
-      <w:proofErr w:type="gramStart"/>
-      <w:r>
-        <w:t>work place</w:t>
-      </w:r>
-      <w:proofErr w:type="gramEnd"/>
-      <w:r>
-        <w:t>.</w:t>
-      </w:r>
-    </w:p>
-    <w:p>
-      <w:pPr>
-        <w:spacing w:after="160" w:line="259" w:lineRule="auto"/>
-      </w:pPr>
-      <w:r>
-        <w:br w:type="page"/>
-      </w:r>
-    </w:p>
-    <w:p/>
-    <w:p>
-      <w:pPr>
-        <w:pStyle w:val="Heading1"/>
-      </w:pPr>
-      <w:bookmarkStart w:id="92" w:name="_Toc96009539"/>
-      <w:r>
-        <w:t>References</w:t>
-      </w:r>
-      <w:bookmarkEnd w:id="92"/>
-    </w:p>
-    <w:p>
-      <w:r>
-        <w:t xml:space="preserve">Add a list of references that you used to complete the project. </w:t>
-      </w:r>
-    </w:p>
-    <w:p>
-      <w:r>
-        <w:t>The Department of Technology and Psychology in IADT uses APA</w:t>
-      </w:r>
-      <w:r>
-        <w:t xml:space="preserve"> 7th</w:t>
-      </w:r>
-      <w:r>
-        <w:t xml:space="preserve"> referencing style.</w:t>
-      </w:r>
-    </w:p>
-    <w:p>
-      <w:r>
-        <w:t>Use alphabetical order for your references.</w:t>
-      </w:r>
-    </w:p>
-    <w:p>
-      <w:r>
-        <w:t>This site gives details about how to cite websites using APA:</w:t>
-      </w:r>
-    </w:p>
-    <w:p>
-      <w:r>
-        <w:t>https://www.wikihow.com/Cite-a-Website-in-APA</w:t>
-      </w:r>
-    </w:p>
-    <w:p>
-      <w:r>
-        <w:t>The following is a useful site for creating citations for APA for websites.</w:t>
-      </w:r>
-    </w:p>
-    <w:p>
-      <w:hyperlink r:id="rId32" w:history="1">
+      <w:r>
+        <w:t>Frameworks:</w:t>
+      </w:r>
+    </w:p>
+    <w:p>
+      <w:pPr>
+        <w:rPr>
+          <w:b/>
+          <w:bCs/>
+        </w:rPr>
+      </w:pPr>
+      <w:r>
+        <w:rPr>
+          <w:b/>
+          <w:bCs/>
+        </w:rPr>
+        <w:t>Laravel:</w:t>
+      </w:r>
+    </w:p>
+    <w:p>
+      <w:hyperlink r:id="rId33" w:history="1">
         <w:r>
           <w:rPr>
             <w:rStyle w:val="Hyperlink"/>
           </w:rPr>
-          <w:t>http://www.citationmachine.net/apa/cite-a-website</w:t>
+          <w:t>https://laravel.com/</w:t>
         </w:r>
       </w:hyperlink>
     </w:p>
     <w:p>
-      <w:r>
-        <w:t>You can also use the Referencing tab within Microsoft Word to enter reference information manually.  Word then creates an APA style reference.</w:t>
-      </w:r>
-    </w:p>
-    <w:p/>
-    <w:p>
-      <w:pPr>
-        <w:sectPr>
-          <w:footerReference w:type="default" r:id="rId33"/>
-          <w:pgSz w:w="11906" w:h="16838"/>
-          <w:pgMar w:top="1440" w:right="1440" w:bottom="1440" w:left="1440" w:header="708" w:footer="708" w:gutter="0"/>
-          <w:pgNumType w:start="1"/>
-          <w:cols w:space="708"/>
-          <w:docGrid w:linePitch="360"/>
-        </w:sectPr>
-      </w:pPr>
-      <w:r>
-        <w:br w:type="page"/>
-      </w:r>
+      <w:pPr>
+        <w:rPr>
+          <w:b/>
+          <w:bCs/>
+        </w:rPr>
+      </w:pPr>
+      <w:r>
+        <w:rPr>
+          <w:b/>
+          <w:bCs/>
+        </w:rPr>
+        <w:t>Bootstrap:</w:t>
+      </w:r>
+    </w:p>
+    <w:p>
+      <w:hyperlink r:id="rId34" w:history="1">
+        <w:r>
+          <w:rPr>
+            <w:rStyle w:val="Hyperlink"/>
+          </w:rPr>
+          <w:t>https://getbootstrap.com/</w:t>
+        </w:r>
+      </w:hyperlink>
     </w:p>
     <w:p/>
     <w:sectPr>
+      <w:footerReference w:type="default" r:id="rId35"/>
       <w:pgSz w:w="11906" w:h="16838"/>
       <w:pgMar w:top="1440" w:right="1440" w:bottom="1440" w:left="1440" w:header="708" w:footer="708" w:gutter="0"/>
       <w:cols w:space="708"/>
@@ -23365,12 +23500,6 @@
 </file>
 
 <file path=customXml/item1.xml><?xml version="1.0" encoding="utf-8"?>
-<p:properties xmlns:p="http://schemas.microsoft.com/office/2006/metadata/properties" xmlns:xsi="http://www.w3.org/2001/XMLSchema-instance" xmlns:pc="http://schemas.microsoft.com/office/infopath/2007/PartnerControls">
-  <documentManagement/>
-</p:properties>
-</file>
-
-<file path=customXml/item2.xml><?xml version="1.0" encoding="utf-8"?>
 <ct:contentTypeSchema xmlns:ct="http://schemas.microsoft.com/office/2006/metadata/contentType" xmlns:ma="http://schemas.microsoft.com/office/2006/metadata/properties/metaAttributes" ct:_="" ma:_="" ma:contentTypeName="Document" ma:contentTypeID="0x0101009DD9A7A92E247C46BBFB0ECFFECF0422" ma:contentTypeVersion="2" ma:contentTypeDescription="Create a new document." ma:contentTypeScope="" ma:versionID="d43cfecf2615346524c79078232ae975">
   <xsd:schema xmlns:xsd="http://www.w3.org/2001/XMLSchema" xmlns:xs="http://www.w3.org/2001/XMLSchema" xmlns:p="http://schemas.microsoft.com/office/2006/metadata/properties" xmlns:ns2="aad6f7cb-27ea-400e-9bc9-f6e80110ed1e" targetNamespace="http://schemas.microsoft.com/office/2006/metadata/properties" ma:root="true" ma:fieldsID="7b3566a50b98dca94395d24885ed6f29" ns2:_="">
     <xsd:import namespace="aad6f7cb-27ea-400e-9bc9-f6e80110ed1e"/>
@@ -23502,11 +23631,13 @@
 </ct:contentTypeSchema>
 </file>
 
-<file path=customXml/item3.xml><?xml version="1.0" encoding="utf-8"?>
-<b:Sources xmlns:b="http://schemas.openxmlformats.org/officeDocument/2006/bibliography" xmlns="http://schemas.openxmlformats.org/officeDocument/2006/bibliography" SelectedStyle="\APASixthEditionOfficeOnline.xsl" StyleName="APA" Version="6"/>
+<file path=customXml/item2.xml><?xml version="1.0" encoding="utf-8"?>
+<p:properties xmlns:p="http://schemas.microsoft.com/office/2006/metadata/properties" xmlns:xsi="http://www.w3.org/2001/XMLSchema-instance" xmlns:pc="http://schemas.microsoft.com/office/infopath/2007/PartnerControls">
+  <documentManagement/>
+</p:properties>
 </file>
 
-<file path=customXml/item4.xml><?xml version="1.0" encoding="utf-8"?>
+<file path=customXml/item3.xml><?xml version="1.0" encoding="utf-8"?>
 <?mso-contentType ?>
 <FormTemplates xmlns="http://schemas.microsoft.com/sharepoint/v3/contenttype/forms">
   <Display>DocumentLibraryForm</Display>
@@ -23515,16 +23646,11 @@
 </FormTemplates>
 </file>
 
-<file path=customXml/itemProps1.xml><?xml version="1.0" encoding="utf-8"?>
-<ds:datastoreItem xmlns:ds="http://schemas.openxmlformats.org/officeDocument/2006/customXml" ds:itemID="{9600F9D6-DACC-419E-94CB-B2C0BCD0AEFC}">
-  <ds:schemaRefs>
-    <ds:schemaRef ds:uri="http://schemas.microsoft.com/office/2006/metadata/properties"/>
-    <ds:schemaRef ds:uri="http://schemas.microsoft.com/office/infopath/2007/PartnerControls"/>
-  </ds:schemaRefs>
-</ds:datastoreItem>
+<file path=customXml/item4.xml><?xml version="1.0" encoding="utf-8"?>
+<b:Sources xmlns:b="http://schemas.openxmlformats.org/officeDocument/2006/bibliography" xmlns="http://schemas.openxmlformats.org/officeDocument/2006/bibliography" SelectedStyle="\APASixthEditionOfficeOnline.xsl" StyleName="APA" Version="6"/>
 </file>
 
-<file path=customXml/itemProps2.xml><?xml version="1.0" encoding="utf-8"?>
+<file path=customXml/itemProps1.xml><?xml version="1.0" encoding="utf-8"?>
 <ds:datastoreItem xmlns:ds="http://schemas.openxmlformats.org/officeDocument/2006/customXml" ds:itemID="{C3EE8D13-8E90-418F-9918-96A4CB871159}">
   <ds:schemaRefs>
     <ds:schemaRef ds:uri="http://schemas.microsoft.com/office/2006/metadata/contentType"/>
@@ -23542,18 +23668,27 @@
 </ds:datastoreItem>
 </file>
 
+<file path=customXml/itemProps2.xml><?xml version="1.0" encoding="utf-8"?>
+<ds:datastoreItem xmlns:ds="http://schemas.openxmlformats.org/officeDocument/2006/customXml" ds:itemID="{9600F9D6-DACC-419E-94CB-B2C0BCD0AEFC}">
+  <ds:schemaRefs>
+    <ds:schemaRef ds:uri="http://schemas.microsoft.com/office/2006/metadata/properties"/>
+    <ds:schemaRef ds:uri="http://schemas.microsoft.com/office/infopath/2007/PartnerControls"/>
+  </ds:schemaRefs>
+</ds:datastoreItem>
+</file>
+
 <file path=customXml/itemProps3.xml><?xml version="1.0" encoding="utf-8"?>
+<ds:datastoreItem xmlns:ds="http://schemas.openxmlformats.org/officeDocument/2006/customXml" ds:itemID="{483909C0-ED7B-433C-936F-326EC26BCE5F}">
+  <ds:schemaRefs>
+    <ds:schemaRef ds:uri="http://schemas.microsoft.com/sharepoint/v3/contenttype/forms"/>
+  </ds:schemaRefs>
+</ds:datastoreItem>
+</file>
+
+<file path=customXml/itemProps4.xml><?xml version="1.0" encoding="utf-8"?>
 <ds:datastoreItem xmlns:ds="http://schemas.openxmlformats.org/officeDocument/2006/customXml" ds:itemID="{C1FD95CA-A90A-4141-8692-A0338D49E72C}">
   <ds:schemaRefs>
     <ds:schemaRef ds:uri="http://schemas.openxmlformats.org/officeDocument/2006/bibliography"/>
   </ds:schemaRefs>
 </ds:datastoreItem>
-</file>
-
-<file path=customXml/itemProps4.xml><?xml version="1.0" encoding="utf-8"?>
-<ds:datastoreItem xmlns:ds="http://schemas.openxmlformats.org/officeDocument/2006/customXml" ds:itemID="{483909C0-ED7B-433C-936F-326EC26BCE5F}">
-  <ds:schemaRefs>
-    <ds:schemaRef ds:uri="http://schemas.microsoft.com/sharepoint/v3/contenttype/forms"/>
-  </ds:schemaRefs>
-</ds:datastoreItem>
 </file>
</xml_diff>